<commit_message>
UnitOfWork with simple operations added
</commit_message>
<xml_diff>
--- a/sohatnotebook-jira-track.docx
+++ b/sohatnotebook-jira-track.docx
@@ -616,39 +616,112 @@
     </w:p>
     <w:p>
       <w:r>
-        <w:t>3. Create the IUnitOfWork Class</w:t>
-      </w:r>
-    </w:p>
-    <w:p>
-      <w:r>
-        <w:t>4. Create the UnitOfWork Class</w:t>
-      </w:r>
-    </w:p>
-    <w:p>
-      <w:r>
-        <w:t>5. Add dependency injection in the startup class for the UoW</w:t>
-      </w:r>
-    </w:p>
-    <w:p>
-      <w:r>
-        <w:t>6. Connect the Controller to the UoW</w:t>
-      </w:r>
-    </w:p>
-    <w:p>
-      <w:r>
-        <w:t>7. Create a Repository for Users</w:t>
-      </w:r>
-    </w:p>
-    <w:p>
-      <w:r>
-        <w:t>8. Update the UsersController to use the UoW instead of direct context initialization</w:t>
-      </w:r>
-    </w:p>
-    <w:p/>
-    <w:p>
+        <w:t xml:space="preserve">3. Create the IUnitOfWork </w:t>
+      </w:r>
+      <w:r>
+        <w:t>Interface</w:t>
+      </w:r>
       <w:bookmarkStart w:id="0" w:name="_GoBack"/>
       <w:bookmarkEnd w:id="0"/>
     </w:p>
+    <w:p>
+      <w:r>
+        <w:t>4. Create the UnitOfWork Class</w:t>
+      </w:r>
+    </w:p>
+    <w:p>
+      <w:r>
+        <w:t>5. Add dependency injection in the startup class for the UoW</w:t>
+      </w:r>
+    </w:p>
+    <w:p>
+      <w:r>
+        <w:t>6. Connect the Controller to the UoW</w:t>
+      </w:r>
+    </w:p>
+    <w:p>
+      <w:r>
+        <w:t>7. Create a Repository for Users</w:t>
+      </w:r>
+    </w:p>
+    <w:p>
+      <w:r>
+        <w:t>8. Update the UsersController to use the UoW instead of direct context initialization</w:t>
+      </w:r>
+    </w:p>
+    <w:p/>
+    <w:p/>
+    <w:p>
+      <w:pPr>
+        <w:rPr>
+          <w:b/>
+          <w:bCs/>
+        </w:rPr>
+      </w:pPr>
+      <w:r>
+        <w:rPr>
+          <w:b/>
+          <w:bCs/>
+        </w:rPr>
+        <w:t>5. Implement BaseController</w:t>
+      </w:r>
+    </w:p>
+    <w:p/>
+    <w:p>
+      <w:r>
+        <w:t>In the Controllers folder, we need to implement a base controller, that all of the controllers will inherit from.</w:t>
+      </w:r>
+    </w:p>
+    <w:p/>
+    <w:p>
+      <w:r>
+        <w:t>This base Controller will be responsible for handling the UoW as well as any required dependency.</w:t>
+      </w:r>
+    </w:p>
+    <w:p/>
+    <w:p/>
+    <w:p/>
+    <w:p>
+      <w:pPr>
+        <w:rPr>
+          <w:b/>
+          <w:bCs/>
+        </w:rPr>
+      </w:pPr>
+      <w:r>
+        <w:rPr>
+          <w:b/>
+          <w:bCs/>
+        </w:rPr>
+        <w:t>6.</w:t>
+      </w:r>
+      <w:r>
+        <w:rPr>
+          <w:b/>
+          <w:bCs/>
+        </w:rPr>
+        <w:t>Add Controller Versioning</w:t>
+      </w:r>
+    </w:p>
+    <w:p/>
+    <w:p>
+      <w:r>
+        <w:t xml:space="preserve">We will need to implement controller versioning which will be in the form of </w:t>
+      </w:r>
+    </w:p>
+    <w:p>
+      <w:r>
+        <w:t>domain.com/api/v1/controller</w:t>
+      </w:r>
+    </w:p>
+    <w:p/>
+    <w:p>
+      <w:r>
+        <w:t>the versioning should be inside the base controller</w:t>
+      </w:r>
+    </w:p>
+    <w:p/>
+    <w:p/>
     <w:sectPr>
       <w:pgSz w:w="12240" w:h="15840"/>
       <w:pgMar w:top="450" w:right="450" w:bottom="540" w:left="450" w:header="720" w:footer="720" w:gutter="0"/>

</xml_diff>

<commit_message>
Authentication added with JWT
</commit_message>
<xml_diff>
--- a/sohatnotebook-jira-track.docx
+++ b/sohatnotebook-jira-track.docx
@@ -520,6 +520,54 @@
           <w:u w:val="single"/>
         </w:rPr>
       </w:pPr>
+      <w:r>
+        <w:rPr>
+          <w:b/>
+          <w:bCs/>
+          <w:u w:val="single"/>
+        </w:rPr>
+        <w:t xml:space="preserve">5. </w:t>
+      </w:r>
+      <w:r>
+        <w:rPr>
+          <w:b/>
+          <w:bCs/>
+          <w:u w:val="single"/>
+        </w:rPr>
+        <w:t>Health Record</w:t>
+      </w:r>
+    </w:p>
+    <w:p>
+      <w:pPr>
+        <w:rPr>
+          <w:b/>
+          <w:bCs/>
+          <w:u w:val="single"/>
+        </w:rPr>
+      </w:pPr>
+    </w:p>
+    <w:p>
+      <w:r>
+        <w:t>Design the data structure for health inside our application and implement those changes</w:t>
+      </w:r>
+    </w:p>
+    <w:p>
+      <w:pPr>
+        <w:rPr>
+          <w:b/>
+          <w:bCs/>
+          <w:u w:val="single"/>
+        </w:rPr>
+      </w:pPr>
+    </w:p>
+    <w:p>
+      <w:pPr>
+        <w:rPr>
+          <w:b/>
+          <w:bCs/>
+          <w:u w:val="single"/>
+        </w:rPr>
+      </w:pPr>
     </w:p>
     <w:p>
       <w:pPr>
@@ -740,6 +788,7 @@
     </w:p>
     <w:p>
       <w:r>
+        <w:lastRenderedPageBreak/>
         <w:t>- Date of Birth</w:t>
       </w:r>
     </w:p>
@@ -1292,6 +1341,7 @@
     </w:p>
     <w:p>
       <w:r>
+        <w:lastRenderedPageBreak/>
         <w:t>- First Name</w:t>
       </w:r>
     </w:p>
@@ -1342,14 +1392,261 @@
           <w:bCs/>
         </w:rPr>
       </w:pPr>
+      <w:proofErr w:type="gramStart"/>
+      <w:r>
+        <w:rPr>
+          <w:b/>
+          <w:bCs/>
+        </w:rPr>
+        <w:t>8.Add</w:t>
+      </w:r>
+      <w:proofErr w:type="gramEnd"/>
+      <w:r>
+        <w:rPr>
+          <w:b/>
+          <w:bCs/>
+        </w:rPr>
+        <w:t xml:space="preserve"> </w:t>
+      </w:r>
+      <w:proofErr w:type="spellStart"/>
+      <w:r>
+        <w:rPr>
+          <w:b/>
+          <w:bCs/>
+        </w:rPr>
+        <w:t>Automapper</w:t>
+      </w:r>
+      <w:proofErr w:type="spellEnd"/>
+      <w:r>
+        <w:rPr>
+          <w:b/>
+          <w:bCs/>
+        </w:rPr>
+        <w:t xml:space="preserve"> to the application</w:t>
+      </w:r>
+    </w:p>
+    <w:p/>
+    <w:p>
+      <w:r>
+        <w:t xml:space="preserve">Add </w:t>
+      </w:r>
+      <w:proofErr w:type="spellStart"/>
+      <w:r>
+        <w:t>automapper</w:t>
+      </w:r>
+      <w:proofErr w:type="spellEnd"/>
+      <w:r>
+        <w:t xml:space="preserve"> to the application to avoid manually mapping items per request.</w:t>
+      </w:r>
+    </w:p>
+    <w:p/>
+    <w:p/>
+    <w:p>
+      <w:pPr>
+        <w:rPr>
+          <w:b/>
+          <w:bCs/>
+        </w:rPr>
+      </w:pPr>
+      <w:r>
+        <w:rPr>
+          <w:b/>
+          <w:bCs/>
+        </w:rPr>
+        <w:t>9. Send email to confirm user email address</w:t>
+      </w:r>
+    </w:p>
+    <w:p/>
+    <w:p>
+      <w:r>
+        <w:t xml:space="preserve">Send an email to the user, so they can confirm their email address, </w:t>
+      </w:r>
+    </w:p>
+    <w:p>
+      <w:r>
+        <w:t xml:space="preserve">- </w:t>
+      </w:r>
+      <w:proofErr w:type="gramStart"/>
+      <w:r>
+        <w:t>we</w:t>
+      </w:r>
+      <w:proofErr w:type="gramEnd"/>
+      <w:r>
+        <w:t xml:space="preserve"> need to add an endpoint, which confirm the email address,</w:t>
+      </w:r>
+    </w:p>
+    <w:p>
+      <w:r>
+        <w:t>- update the user registration and to update the verification status of emails</w:t>
+      </w:r>
+    </w:p>
+    <w:p/>
+    <w:p/>
+    <w:p/>
+    <w:p>
+      <w:pPr>
+        <w:rPr>
+          <w:b/>
+          <w:bCs/>
+        </w:rPr>
+      </w:pPr>
+      <w:r>
+        <w:rPr>
+          <w:b/>
+          <w:bCs/>
+        </w:rPr>
+        <w:t>10. Add Identity field to the user table</w:t>
+      </w:r>
+    </w:p>
+    <w:p/>
+    <w:p>
+      <w:r>
+        <w:t>Add a migration script to add the identity id to the user table</w:t>
+      </w:r>
+    </w:p>
+    <w:p/>
+    <w:p>
+      <w:pPr>
+        <w:rPr>
+          <w:b/>
+          <w:bCs/>
+        </w:rPr>
+      </w:pPr>
+      <w:r>
+        <w:rPr>
+          <w:b/>
+          <w:bCs/>
+        </w:rPr>
+        <w:t>11. Add Refresh token functionality</w:t>
+      </w:r>
+    </w:p>
+    <w:p/>
+    <w:p>
+      <w:r>
+        <w:t>Add the ability to have refresh tokens inside our response once the user login/register.</w:t>
+      </w:r>
+    </w:p>
+    <w:p/>
+    <w:p>
+      <w:r>
+        <w:t>Update the following</w:t>
+      </w:r>
+    </w:p>
+    <w:p>
+      <w:proofErr w:type="gramStart"/>
+      <w:r>
+        <w:t>*  Update</w:t>
+      </w:r>
+      <w:proofErr w:type="gramEnd"/>
+      <w:r>
+        <w:t xml:space="preserve"> the login action</w:t>
+      </w:r>
+    </w:p>
+    <w:p>
+      <w:proofErr w:type="gramStart"/>
+      <w:r>
+        <w:t>*  Update</w:t>
+      </w:r>
+      <w:proofErr w:type="gramEnd"/>
+      <w:r>
+        <w:t xml:space="preserve"> the register action</w:t>
+      </w:r>
+    </w:p>
+    <w:p>
+      <w:r>
+        <w:t xml:space="preserve">* Create a new method in the </w:t>
+      </w:r>
+      <w:proofErr w:type="spellStart"/>
+      <w:r>
+        <w:t>AccountsController</w:t>
+      </w:r>
+      <w:proofErr w:type="spellEnd"/>
+      <w:r>
+        <w:t xml:space="preserve"> which is responsible for the refreshing of the token without the user login in</w:t>
+      </w:r>
+    </w:p>
+    <w:p>
+      <w:r>
+        <w:t>* Update the DTOs</w:t>
+      </w:r>
+    </w:p>
+    <w:p>
+      <w:r>
+        <w:t>* Create the Db structure</w:t>
+      </w:r>
+    </w:p>
+    <w:p>
+      <w:proofErr w:type="gramStart"/>
+      <w:r>
+        <w:t>*  Update</w:t>
+      </w:r>
+      <w:proofErr w:type="gramEnd"/>
+      <w:r>
+        <w:t xml:space="preserve"> the unit of work to give for this change</w:t>
+      </w:r>
+    </w:p>
+    <w:p/>
+    <w:p/>
+    <w:p>
+      <w:pPr>
+        <w:rPr>
+          <w:b/>
+          <w:bCs/>
+        </w:rPr>
+      </w:pPr>
+      <w:r>
+        <w:rPr>
+          <w:b/>
+          <w:bCs/>
+        </w:rPr>
+        <w:t>12. Design the structure of our health record</w:t>
+      </w:r>
+    </w:p>
+    <w:p/>
+    <w:p>
+      <w:r>
+        <w:t>Create the entity structure for our health records</w:t>
+      </w:r>
+    </w:p>
+    <w:p/>
+    <w:p>
+      <w:r>
+        <w:t>* Create the entity</w:t>
+      </w:r>
+    </w:p>
+    <w:p>
+      <w:r>
+        <w:t>* Update the database</w:t>
+      </w:r>
+    </w:p>
+    <w:p>
+      <w:r>
+        <w:t>* Update Unit of Work</w:t>
+      </w:r>
+    </w:p>
+    <w:p/>
+    <w:p>
+      <w:pPr>
+        <w:rPr>
+          <w:b/>
+          <w:bCs/>
+        </w:rPr>
+      </w:pPr>
       <w:bookmarkStart w:id="0" w:name="_GoBack"/>
+      <w:r>
+        <w:rPr>
+          <w:b/>
+          <w:bCs/>
+        </w:rPr>
+        <w:t>13</w:t>
+      </w:r>
       <w:proofErr w:type="gramStart"/>
       <w:r>
         <w:rPr>
           <w:b/>
           <w:bCs/>
         </w:rPr>
-        <w:t>8.Add</w:t>
+        <w:t>.Create</w:t>
       </w:r>
       <w:proofErr w:type="gramEnd"/>
       <w:r>
@@ -1357,38 +1654,14 @@
           <w:b/>
           <w:bCs/>
         </w:rPr>
-        <w:t xml:space="preserve"> </w:t>
-      </w:r>
-      <w:proofErr w:type="spellStart"/>
-      <w:r>
-        <w:rPr>
-          <w:b/>
-          <w:bCs/>
-        </w:rPr>
-        <w:t>Automapper</w:t>
-      </w:r>
-      <w:proofErr w:type="spellEnd"/>
-      <w:r>
-        <w:rPr>
-          <w:b/>
-          <w:bCs/>
-        </w:rPr>
-        <w:t xml:space="preserve"> to the application</w:t>
+        <w:t xml:space="preserve"> Controller for Health record</w:t>
       </w:r>
     </w:p>
     <w:bookmarkEnd w:id="0"/>
     <w:p/>
     <w:p>
       <w:r>
-        <w:t xml:space="preserve">Add </w:t>
-      </w:r>
-      <w:proofErr w:type="spellStart"/>
-      <w:r>
-        <w:t>automapper</w:t>
-      </w:r>
-      <w:proofErr w:type="spellEnd"/>
-      <w:r>
-        <w:t xml:space="preserve"> to the application to avoid manually mapping items per request.</w:t>
+        <w:t>TODO:</w:t>
       </w:r>
     </w:p>
     <w:sectPr>

</xml_diff>

<commit_message>
update user profile added
</commit_message>
<xml_diff>
--- a/sohatnotebook-jira-track.docx
+++ b/sohatnotebook-jira-track.docx
@@ -568,6 +568,60 @@
           <w:u w:val="single"/>
         </w:rPr>
       </w:pPr>
+      <w:r>
+        <w:rPr>
+          <w:b/>
+          <w:bCs/>
+          <w:u w:val="single"/>
+        </w:rPr>
+        <w:t xml:space="preserve">6. </w:t>
+      </w:r>
+      <w:r>
+        <w:rPr>
+          <w:b/>
+          <w:bCs/>
+          <w:u w:val="single"/>
+        </w:rPr>
+        <w:t>User Profile</w:t>
+      </w:r>
+    </w:p>
+    <w:p>
+      <w:pPr>
+        <w:rPr>
+          <w:b/>
+          <w:bCs/>
+          <w:u w:val="single"/>
+        </w:rPr>
+      </w:pPr>
+    </w:p>
+    <w:p>
+      <w:r>
+        <w:t>Manage User Profile</w:t>
+      </w:r>
+    </w:p>
+    <w:p>
+      <w:r>
+        <w:t>- Create the update functionality for updating the user profile</w:t>
+      </w:r>
+    </w:p>
+    <w:p>
+      <w:r>
+        <w:t>- Update the user profile with more information</w:t>
+      </w:r>
+    </w:p>
+    <w:p>
+      <w:r>
+        <w:t>- Load user profile information</w:t>
+      </w:r>
+    </w:p>
+    <w:p>
+      <w:pPr>
+        <w:rPr>
+          <w:b/>
+          <w:bCs/>
+          <w:u w:val="single"/>
+        </w:rPr>
+      </w:pPr>
     </w:p>
     <w:p>
       <w:pPr>
@@ -788,15 +842,601 @@
     </w:p>
     <w:p>
       <w:r>
+        <w:t>- Date of Birth</w:t>
+      </w:r>
+    </w:p>
+    <w:p>
+      <w:r>
+        <w:t>- Country</w:t>
+      </w:r>
+    </w:p>
+    <w:p/>
+    <w:p>
+      <w:pPr>
+        <w:rPr>
+          <w:b/>
+          <w:bCs/>
+        </w:rPr>
+      </w:pPr>
+      <w:proofErr w:type="gramStart"/>
+      <w:r>
+        <w:rPr>
+          <w:b/>
+          <w:bCs/>
+        </w:rPr>
+        <w:t>3.Create</w:t>
+      </w:r>
+      <w:proofErr w:type="gramEnd"/>
+      <w:r>
+        <w:rPr>
+          <w:b/>
+          <w:bCs/>
+        </w:rPr>
+        <w:t xml:space="preserve"> </w:t>
+      </w:r>
+      <w:proofErr w:type="spellStart"/>
+      <w:r>
+        <w:rPr>
+          <w:b/>
+          <w:bCs/>
+        </w:rPr>
+        <w:t>a Users</w:t>
+      </w:r>
+      <w:proofErr w:type="spellEnd"/>
+      <w:r>
+        <w:rPr>
+          <w:b/>
+          <w:bCs/>
+        </w:rPr>
+        <w:t xml:space="preserve"> Controller</w:t>
+      </w:r>
+    </w:p>
+    <w:p/>
+    <w:p>
+      <w:r>
+        <w:t>Create 3 Endpoints</w:t>
+      </w:r>
+    </w:p>
+    <w:p/>
+    <w:p>
+      <w:pPr>
+        <w:rPr>
+          <w:b/>
+          <w:bCs/>
+        </w:rPr>
+      </w:pPr>
+      <w:r>
+        <w:rPr>
+          <w:b/>
+          <w:bCs/>
+        </w:rPr>
+        <w:t xml:space="preserve">- </w:t>
+      </w:r>
+      <w:proofErr w:type="gramStart"/>
+      <w:r>
+        <w:rPr>
+          <w:b/>
+          <w:bCs/>
+        </w:rPr>
+        <w:t>Get :</w:t>
+      </w:r>
+      <w:proofErr w:type="gramEnd"/>
+      <w:r>
+        <w:rPr>
+          <w:b/>
+          <w:bCs/>
+        </w:rPr>
+        <w:t xml:space="preserve"> Get user information based on id of type </w:t>
+      </w:r>
+      <w:proofErr w:type="spellStart"/>
+      <w:r>
+        <w:rPr>
+          <w:b/>
+          <w:bCs/>
+        </w:rPr>
+        <w:t>guid</w:t>
+      </w:r>
+      <w:proofErr w:type="spellEnd"/>
+    </w:p>
+    <w:p>
+      <w:r>
+        <w:t xml:space="preserve">* Return a user </w:t>
+      </w:r>
+      <w:proofErr w:type="spellStart"/>
+      <w:r>
+        <w:t>dto</w:t>
+      </w:r>
+      <w:proofErr w:type="spellEnd"/>
+      <w:r>
+        <w:t xml:space="preserve"> after it has successfully got the user info</w:t>
+      </w:r>
+    </w:p>
+    <w:p>
+      <w:r>
+        <w:t>* Return status is 200</w:t>
+      </w:r>
+    </w:p>
+    <w:p/>
+    <w:p>
+      <w:pPr>
+        <w:rPr>
+          <w:b/>
+          <w:bCs/>
+        </w:rPr>
+      </w:pPr>
+      <w:r>
+        <w:rPr>
+          <w:b/>
+          <w:bCs/>
+        </w:rPr>
+        <w:t xml:space="preserve">- </w:t>
+      </w:r>
+      <w:proofErr w:type="gramStart"/>
+      <w:r>
+        <w:rPr>
+          <w:b/>
+          <w:bCs/>
+        </w:rPr>
+        <w:t>Post :</w:t>
+      </w:r>
+      <w:proofErr w:type="gramEnd"/>
+      <w:r>
+        <w:rPr>
+          <w:b/>
+          <w:bCs/>
+        </w:rPr>
+        <w:t xml:space="preserve"> Add new user: it will take a </w:t>
+      </w:r>
+      <w:proofErr w:type="spellStart"/>
+      <w:r>
+        <w:rPr>
+          <w:b/>
+          <w:bCs/>
+        </w:rPr>
+        <w:t>dto</w:t>
+      </w:r>
+      <w:proofErr w:type="spellEnd"/>
+      <w:r>
+        <w:rPr>
+          <w:b/>
+          <w:bCs/>
+        </w:rPr>
+        <w:t xml:space="preserve"> of user</w:t>
+      </w:r>
+    </w:p>
+    <w:p>
+      <w:r>
+        <w:t xml:space="preserve">* Return a user </w:t>
+      </w:r>
+      <w:proofErr w:type="spellStart"/>
+      <w:r>
+        <w:t>dto</w:t>
+      </w:r>
+      <w:proofErr w:type="spellEnd"/>
+      <w:r>
+        <w:t xml:space="preserve"> after it has successfully got the user info</w:t>
+      </w:r>
+    </w:p>
+    <w:p>
+      <w:r>
+        <w:t>* Return status is 201</w:t>
+      </w:r>
+    </w:p>
+    <w:p/>
+    <w:p>
+      <w:pPr>
+        <w:rPr>
+          <w:b/>
+          <w:bCs/>
+        </w:rPr>
+      </w:pPr>
+      <w:r>
+        <w:rPr>
+          <w:b/>
+          <w:bCs/>
+        </w:rPr>
+        <w:t xml:space="preserve">- Get </w:t>
+      </w:r>
+      <w:proofErr w:type="gramStart"/>
+      <w:r>
+        <w:rPr>
+          <w:b/>
+          <w:bCs/>
+        </w:rPr>
+        <w:t>All</w:t>
+      </w:r>
+      <w:proofErr w:type="gramEnd"/>
+      <w:r>
+        <w:rPr>
+          <w:b/>
+          <w:bCs/>
+        </w:rPr>
+        <w:t xml:space="preserve"> users: it does not take any </w:t>
+      </w:r>
+      <w:proofErr w:type="spellStart"/>
+      <w:r>
+        <w:rPr>
+          <w:b/>
+          <w:bCs/>
+        </w:rPr>
+        <w:t>params</w:t>
+      </w:r>
+      <w:proofErr w:type="spellEnd"/>
+    </w:p>
+    <w:p>
+      <w:r>
+        <w:t xml:space="preserve">* Return a list of user </w:t>
+      </w:r>
+      <w:proofErr w:type="spellStart"/>
+      <w:r>
+        <w:t>dto</w:t>
+      </w:r>
+      <w:proofErr w:type="spellEnd"/>
+    </w:p>
+    <w:p>
+      <w:r>
+        <w:t>* Return status is 200</w:t>
+      </w:r>
+    </w:p>
+    <w:p/>
+    <w:p>
+      <w:pPr>
+        <w:rPr>
+          <w:b/>
+          <w:bCs/>
+        </w:rPr>
+      </w:pPr>
+      <w:r>
+        <w:rPr>
+          <w:b/>
+          <w:bCs/>
+        </w:rPr>
+        <w:t xml:space="preserve">4. </w:t>
+      </w:r>
+      <w:r>
+        <w:rPr>
+          <w:b/>
+          <w:bCs/>
+        </w:rPr>
+        <w:t xml:space="preserve">Implement Unit </w:t>
+      </w:r>
+      <w:proofErr w:type="gramStart"/>
+      <w:r>
+        <w:rPr>
+          <w:b/>
+          <w:bCs/>
+        </w:rPr>
+        <w:t>Of</w:t>
+      </w:r>
+      <w:proofErr w:type="gramEnd"/>
+      <w:r>
+        <w:rPr>
+          <w:b/>
+          <w:bCs/>
+        </w:rPr>
+        <w:t xml:space="preserve"> Work Pattern and Repository Pattern in the Application</w:t>
+      </w:r>
+    </w:p>
+    <w:p>
+      <w:pPr>
+        <w:rPr>
+          <w:b/>
+          <w:bCs/>
+        </w:rPr>
+      </w:pPr>
+    </w:p>
+    <w:p>
+      <w:r>
+        <w:t xml:space="preserve">1. We need to create the </w:t>
+      </w:r>
+      <w:proofErr w:type="spellStart"/>
+      <w:r>
+        <w:t>IRepository</w:t>
+      </w:r>
+      <w:proofErr w:type="spellEnd"/>
+      <w:r>
+        <w:t xml:space="preserve"> Interface</w:t>
+      </w:r>
+    </w:p>
+    <w:p>
+      <w:r>
+        <w:t>2. Create a Generic Repository</w:t>
+      </w:r>
+    </w:p>
+    <w:p>
+      <w:r>
+        <w:t xml:space="preserve">3. Create the </w:t>
+      </w:r>
+      <w:proofErr w:type="spellStart"/>
+      <w:r>
+        <w:t>IUnitOfWork</w:t>
+      </w:r>
+      <w:proofErr w:type="spellEnd"/>
+      <w:r>
+        <w:t xml:space="preserve"> </w:t>
+      </w:r>
+      <w:r>
+        <w:t>Interface</w:t>
+      </w:r>
+    </w:p>
+    <w:p>
+      <w:r>
+        <w:t xml:space="preserve">4. Create the </w:t>
+      </w:r>
+      <w:proofErr w:type="spellStart"/>
+      <w:r>
+        <w:t>UnitOfWork</w:t>
+      </w:r>
+      <w:proofErr w:type="spellEnd"/>
+      <w:r>
+        <w:t xml:space="preserve"> Class</w:t>
+      </w:r>
+    </w:p>
+    <w:p>
+      <w:r>
+        <w:t xml:space="preserve">5. Add dependency injection in the startup class for the </w:t>
+      </w:r>
+      <w:proofErr w:type="spellStart"/>
+      <w:r>
+        <w:t>UoW</w:t>
+      </w:r>
+      <w:proofErr w:type="spellEnd"/>
+    </w:p>
+    <w:p>
+      <w:r>
+        <w:t xml:space="preserve">6. Connect the Controller to the </w:t>
+      </w:r>
+      <w:proofErr w:type="spellStart"/>
+      <w:r>
+        <w:t>UoW</w:t>
+      </w:r>
+      <w:proofErr w:type="spellEnd"/>
+    </w:p>
+    <w:p>
+      <w:r>
+        <w:t>7. Create a Repository for Users</w:t>
+      </w:r>
+    </w:p>
+    <w:p>
+      <w:r>
+        <w:t xml:space="preserve">8. Update the </w:t>
+      </w:r>
+      <w:proofErr w:type="spellStart"/>
+      <w:r>
+        <w:t>UsersController</w:t>
+      </w:r>
+      <w:proofErr w:type="spellEnd"/>
+      <w:r>
+        <w:t xml:space="preserve"> to use the </w:t>
+      </w:r>
+      <w:proofErr w:type="spellStart"/>
+      <w:r>
+        <w:t>UoW</w:t>
+      </w:r>
+      <w:proofErr w:type="spellEnd"/>
+      <w:r>
+        <w:t xml:space="preserve"> instead of direct context initialization</w:t>
+      </w:r>
+    </w:p>
+    <w:p/>
+    <w:p/>
+    <w:p>
+      <w:pPr>
+        <w:rPr>
+          <w:b/>
+          <w:bCs/>
+        </w:rPr>
+      </w:pPr>
+      <w:r>
+        <w:rPr>
+          <w:b/>
+          <w:bCs/>
+        </w:rPr>
+        <w:t xml:space="preserve">5. Implement </w:t>
+      </w:r>
+      <w:proofErr w:type="spellStart"/>
+      <w:r>
+        <w:rPr>
+          <w:b/>
+          <w:bCs/>
+        </w:rPr>
+        <w:t>BaseController</w:t>
+      </w:r>
+      <w:proofErr w:type="spellEnd"/>
+    </w:p>
+    <w:p/>
+    <w:p>
+      <w:r>
+        <w:t>In the Controllers folder, we need to implement a base controller, that all of the controllers will inherit from.</w:t>
+      </w:r>
+    </w:p>
+    <w:p/>
+    <w:p>
+      <w:r>
+        <w:t xml:space="preserve">This base Controller will be responsible for handling the </w:t>
+      </w:r>
+      <w:proofErr w:type="spellStart"/>
+      <w:r>
+        <w:t>UoW</w:t>
+      </w:r>
+      <w:proofErr w:type="spellEnd"/>
+      <w:r>
+        <w:t xml:space="preserve"> as well as any required dependency.</w:t>
+      </w:r>
+    </w:p>
+    <w:p/>
+    <w:p/>
+    <w:p/>
+    <w:p>
+      <w:pPr>
+        <w:rPr>
+          <w:b/>
+          <w:bCs/>
+        </w:rPr>
+      </w:pPr>
+      <w:proofErr w:type="gramStart"/>
+      <w:r>
+        <w:rPr>
+          <w:b/>
+          <w:bCs/>
+        </w:rPr>
+        <w:t>6.</w:t>
+      </w:r>
+      <w:r>
+        <w:rPr>
+          <w:b/>
+          <w:bCs/>
+        </w:rPr>
+        <w:t>Add</w:t>
+      </w:r>
+      <w:proofErr w:type="gramEnd"/>
+      <w:r>
+        <w:rPr>
+          <w:b/>
+          <w:bCs/>
+        </w:rPr>
+        <w:t xml:space="preserve"> Controller Versioning</w:t>
+      </w:r>
+    </w:p>
+    <w:p/>
+    <w:p>
+      <w:r>
+        <w:t xml:space="preserve">We will need to implement controller versioning which will be in the form of </w:t>
+      </w:r>
+    </w:p>
+    <w:p>
+      <w:r>
+        <w:t>domain.com/</w:t>
+      </w:r>
+      <w:proofErr w:type="spellStart"/>
+      <w:r>
+        <w:t>api</w:t>
+      </w:r>
+      <w:proofErr w:type="spellEnd"/>
+      <w:r>
+        <w:t>/v1/controller</w:t>
+      </w:r>
+    </w:p>
+    <w:p/>
+    <w:p>
+      <w:proofErr w:type="gramStart"/>
+      <w:r>
+        <w:t>the</w:t>
+      </w:r>
+      <w:proofErr w:type="gramEnd"/>
+      <w:r>
+        <w:t xml:space="preserve"> versioning should be inside the base controller</w:t>
+      </w:r>
+    </w:p>
+    <w:p/>
+    <w:p>
+      <w:pPr>
+        <w:rPr>
+          <w:b/>
+          <w:bCs/>
+        </w:rPr>
+      </w:pPr>
+      <w:proofErr w:type="gramStart"/>
+      <w:r>
+        <w:rPr>
+          <w:b/>
+          <w:bCs/>
+        </w:rPr>
+        <w:t>7.Add</w:t>
+      </w:r>
+      <w:proofErr w:type="gramEnd"/>
+      <w:r>
+        <w:rPr>
+          <w:b/>
+          <w:bCs/>
+        </w:rPr>
+        <w:t xml:space="preserve"> Authentication and Authorization to the API</w:t>
+      </w:r>
+    </w:p>
+    <w:p/>
+    <w:p>
+      <w:r>
+        <w:t>Enable JWT token Authentication into the API</w:t>
+      </w:r>
+    </w:p>
+    <w:p>
+      <w:r>
         <w:lastRenderedPageBreak/>
-        <w:t>- Date of Birth</w:t>
-      </w:r>
-    </w:p>
-    <w:p>
-      <w:r>
-        <w:t>- Country</w:t>
-      </w:r>
-    </w:p>
+        <w:t xml:space="preserve">Create </w:t>
+      </w:r>
+      <w:proofErr w:type="spellStart"/>
+      <w:r>
+        <w:t>AccountManager</w:t>
+      </w:r>
+      <w:proofErr w:type="spellEnd"/>
+      <w:r>
+        <w:t xml:space="preserve"> controller, this controller will have a login, register functionalities,</w:t>
+      </w:r>
+    </w:p>
+    <w:p/>
+    <w:p>
+      <w:r>
+        <w:t xml:space="preserve">A JWT token needs to be returned to the user one they register, and a </w:t>
+      </w:r>
+      <w:proofErr w:type="spellStart"/>
+      <w:r>
+        <w:t>jwt</w:t>
+      </w:r>
+      <w:proofErr w:type="spellEnd"/>
+      <w:r>
+        <w:t xml:space="preserve"> token need to be sent back to the user once the login.</w:t>
+      </w:r>
+    </w:p>
+    <w:p/>
+    <w:p>
+      <w:r>
+        <w:t>The Registration Form will be based on the following:</w:t>
+      </w:r>
+    </w:p>
+    <w:p>
+      <w:r>
+        <w:t>- First Name</w:t>
+      </w:r>
+    </w:p>
+    <w:p>
+      <w:r>
+        <w:t>- Last Name</w:t>
+      </w:r>
+    </w:p>
+    <w:p>
+      <w:r>
+        <w:t>- Email</w:t>
+      </w:r>
+    </w:p>
+    <w:p>
+      <w:r>
+        <w:t>- Password</w:t>
+      </w:r>
+    </w:p>
+    <w:p/>
+    <w:p>
+      <w:r>
+        <w:t>The login Page should have the following</w:t>
+      </w:r>
+    </w:p>
+    <w:p>
+      <w:r>
+        <w:t>- Email</w:t>
+      </w:r>
+    </w:p>
+    <w:p>
+      <w:r>
+        <w:t>- Password</w:t>
+      </w:r>
+    </w:p>
+    <w:p/>
+    <w:p>
+      <w:r>
+        <w:t>Implement an expiry date for the JWT token which is generated</w:t>
+      </w:r>
+    </w:p>
+    <w:p/>
+    <w:p/>
     <w:p/>
     <w:p>
       <w:pPr>
@@ -811,7 +1451,7 @@
           <w:b/>
           <w:bCs/>
         </w:rPr>
-        <w:t>3.Create</w:t>
+        <w:t>8.Add</w:t>
       </w:r>
       <w:proofErr w:type="gramEnd"/>
       <w:r>
@@ -827,414 +1467,239 @@
           <w:b/>
           <w:bCs/>
         </w:rPr>
-        <w:t>a Users</w:t>
-      </w:r>
-      <w:proofErr w:type="spellEnd"/>
-      <w:r>
-        <w:rPr>
-          <w:b/>
-          <w:bCs/>
-        </w:rPr>
-        <w:t xml:space="preserve"> Controller</w:t>
-      </w:r>
-    </w:p>
-    <w:p/>
-    <w:p>
-      <w:r>
-        <w:t>Create 3 Endpoints</w:t>
-      </w:r>
-    </w:p>
-    <w:p/>
-    <w:p>
-      <w:pPr>
-        <w:rPr>
-          <w:b/>
-          <w:bCs/>
-        </w:rPr>
-      </w:pPr>
-      <w:r>
-        <w:rPr>
-          <w:b/>
-          <w:bCs/>
-        </w:rPr>
+        <w:t>Automapper</w:t>
+      </w:r>
+      <w:proofErr w:type="spellEnd"/>
+      <w:r>
+        <w:rPr>
+          <w:b/>
+          <w:bCs/>
+        </w:rPr>
+        <w:t xml:space="preserve"> to the application</w:t>
+      </w:r>
+    </w:p>
+    <w:p/>
+    <w:p>
+      <w:r>
+        <w:t xml:space="preserve">Add </w:t>
+      </w:r>
+      <w:proofErr w:type="spellStart"/>
+      <w:r>
+        <w:t>automapper</w:t>
+      </w:r>
+      <w:proofErr w:type="spellEnd"/>
+      <w:r>
+        <w:t xml:space="preserve"> to the application to avoid manually mapping items per request.</w:t>
+      </w:r>
+    </w:p>
+    <w:p/>
+    <w:p/>
+    <w:p>
+      <w:pPr>
+        <w:rPr>
+          <w:b/>
+          <w:bCs/>
+        </w:rPr>
+      </w:pPr>
+      <w:r>
+        <w:rPr>
+          <w:b/>
+          <w:bCs/>
+        </w:rPr>
+        <w:t>9. Send email to confirm user email address</w:t>
+      </w:r>
+    </w:p>
+    <w:p/>
+    <w:p>
+      <w:r>
+        <w:t xml:space="preserve">Send an email to the user, so they can confirm their email address, </w:t>
+      </w:r>
+    </w:p>
+    <w:p>
+      <w:r>
         <w:t xml:space="preserve">- </w:t>
       </w:r>
       <w:proofErr w:type="gramStart"/>
       <w:r>
-        <w:rPr>
-          <w:b/>
-          <w:bCs/>
-        </w:rPr>
-        <w:t>Get :</w:t>
+        <w:t>we</w:t>
       </w:r>
       <w:proofErr w:type="gramEnd"/>
       <w:r>
-        <w:rPr>
-          <w:b/>
-          <w:bCs/>
-        </w:rPr>
-        <w:t xml:space="preserve"> Get user information based on id of type </w:t>
-      </w:r>
-      <w:proofErr w:type="spellStart"/>
-      <w:r>
-        <w:rPr>
-          <w:b/>
-          <w:bCs/>
-        </w:rPr>
-        <w:t>guid</w:t>
-      </w:r>
-      <w:proofErr w:type="spellEnd"/>
-    </w:p>
-    <w:p>
-      <w:r>
-        <w:t xml:space="preserve">* Return a user </w:t>
-      </w:r>
-      <w:proofErr w:type="spellStart"/>
-      <w:r>
-        <w:t>dto</w:t>
-      </w:r>
-      <w:proofErr w:type="spellEnd"/>
-      <w:r>
-        <w:t xml:space="preserve"> after it has successfully got the user info</w:t>
-      </w:r>
-    </w:p>
-    <w:p>
-      <w:r>
-        <w:t>* Return status is 200</w:t>
-      </w:r>
-    </w:p>
-    <w:p/>
-    <w:p>
-      <w:pPr>
-        <w:rPr>
-          <w:b/>
-          <w:bCs/>
-        </w:rPr>
-      </w:pPr>
-      <w:r>
-        <w:rPr>
-          <w:b/>
-          <w:bCs/>
-        </w:rPr>
-        <w:t xml:space="preserve">- </w:t>
-      </w:r>
+        <w:t xml:space="preserve"> need to add an endpoint, which confirm the email address,</w:t>
+      </w:r>
+    </w:p>
+    <w:p>
+      <w:r>
+        <w:t>- update the user registration and to update the verification status of emails</w:t>
+      </w:r>
+    </w:p>
+    <w:p/>
+    <w:p/>
+    <w:p/>
+    <w:p>
+      <w:pPr>
+        <w:rPr>
+          <w:b/>
+          <w:bCs/>
+        </w:rPr>
+      </w:pPr>
+      <w:r>
+        <w:rPr>
+          <w:b/>
+          <w:bCs/>
+        </w:rPr>
+        <w:t>10. Add Identity field to the user table</w:t>
+      </w:r>
+    </w:p>
+    <w:p/>
+    <w:p>
+      <w:r>
+        <w:t>Add a migration script to add the identity id to the user table</w:t>
+      </w:r>
+    </w:p>
+    <w:p/>
+    <w:p>
+      <w:pPr>
+        <w:rPr>
+          <w:b/>
+          <w:bCs/>
+        </w:rPr>
+      </w:pPr>
+      <w:r>
+        <w:rPr>
+          <w:b/>
+          <w:bCs/>
+        </w:rPr>
+        <w:t>11. Add Refresh token functionality</w:t>
+      </w:r>
+    </w:p>
+    <w:p/>
+    <w:p>
+      <w:r>
+        <w:t>Add the ability to have refresh tokens inside our response once the user login/register.</w:t>
+      </w:r>
+    </w:p>
+    <w:p/>
+    <w:p>
+      <w:r>
+        <w:t>Update the following</w:t>
+      </w:r>
+    </w:p>
+    <w:p>
       <w:proofErr w:type="gramStart"/>
       <w:r>
-        <w:rPr>
-          <w:b/>
-          <w:bCs/>
-        </w:rPr>
-        <w:t>Post :</w:t>
+        <w:t>*  Update</w:t>
       </w:r>
       <w:proofErr w:type="gramEnd"/>
       <w:r>
-        <w:rPr>
-          <w:b/>
-          <w:bCs/>
-        </w:rPr>
-        <w:t xml:space="preserve"> Add new user: it will take a </w:t>
-      </w:r>
-      <w:proofErr w:type="spellStart"/>
-      <w:r>
-        <w:rPr>
-          <w:b/>
-          <w:bCs/>
-        </w:rPr>
-        <w:t>dto</w:t>
-      </w:r>
-      <w:proofErr w:type="spellEnd"/>
-      <w:r>
-        <w:rPr>
-          <w:b/>
-          <w:bCs/>
-        </w:rPr>
-        <w:t xml:space="preserve"> of user</w:t>
-      </w:r>
-    </w:p>
-    <w:p>
-      <w:r>
-        <w:t xml:space="preserve">* Return a user </w:t>
-      </w:r>
-      <w:proofErr w:type="spellStart"/>
-      <w:r>
-        <w:t>dto</w:t>
-      </w:r>
-      <w:proofErr w:type="spellEnd"/>
-      <w:r>
-        <w:t xml:space="preserve"> after it has successfully got the user info</w:t>
-      </w:r>
-    </w:p>
-    <w:p>
-      <w:r>
-        <w:t>* Return status is 201</w:t>
-      </w:r>
-    </w:p>
-    <w:p/>
-    <w:p>
-      <w:pPr>
-        <w:rPr>
-          <w:b/>
-          <w:bCs/>
-        </w:rPr>
-      </w:pPr>
-      <w:r>
-        <w:rPr>
-          <w:b/>
-          <w:bCs/>
-        </w:rPr>
-        <w:t xml:space="preserve">- Get </w:t>
-      </w:r>
+        <w:t xml:space="preserve"> the login action</w:t>
+      </w:r>
+    </w:p>
+    <w:p>
       <w:proofErr w:type="gramStart"/>
       <w:r>
-        <w:rPr>
-          <w:b/>
-          <w:bCs/>
-        </w:rPr>
-        <w:t>All</w:t>
+        <w:t>*  Update</w:t>
       </w:r>
       <w:proofErr w:type="gramEnd"/>
       <w:r>
-        <w:rPr>
-          <w:b/>
-          <w:bCs/>
-        </w:rPr>
-        <w:t xml:space="preserve"> users: it does not take any </w:t>
-      </w:r>
-      <w:proofErr w:type="spellStart"/>
-      <w:r>
-        <w:rPr>
-          <w:b/>
-          <w:bCs/>
-        </w:rPr>
-        <w:t>params</w:t>
-      </w:r>
-      <w:proofErr w:type="spellEnd"/>
-    </w:p>
-    <w:p>
-      <w:r>
-        <w:t xml:space="preserve">* Return a list of user </w:t>
-      </w:r>
-      <w:proofErr w:type="spellStart"/>
-      <w:r>
-        <w:t>dto</w:t>
-      </w:r>
-      <w:proofErr w:type="spellEnd"/>
-    </w:p>
-    <w:p>
-      <w:r>
-        <w:t>* Return status is 200</w:t>
-      </w:r>
-    </w:p>
-    <w:p/>
-    <w:p>
-      <w:pPr>
-        <w:rPr>
-          <w:b/>
-          <w:bCs/>
-        </w:rPr>
-      </w:pPr>
-      <w:r>
-        <w:rPr>
-          <w:b/>
-          <w:bCs/>
-        </w:rPr>
-        <w:t xml:space="preserve">4. </w:t>
-      </w:r>
-      <w:r>
-        <w:rPr>
-          <w:b/>
-          <w:bCs/>
-        </w:rPr>
-        <w:t xml:space="preserve">Implement Unit </w:t>
-      </w:r>
+        <w:t xml:space="preserve"> the register action</w:t>
+      </w:r>
+    </w:p>
+    <w:p>
+      <w:r>
+        <w:t xml:space="preserve">* Create a new method in the </w:t>
+      </w:r>
+      <w:proofErr w:type="spellStart"/>
+      <w:r>
+        <w:t>AccountsController</w:t>
+      </w:r>
+      <w:proofErr w:type="spellEnd"/>
+      <w:r>
+        <w:t xml:space="preserve"> which is responsible for the refreshing of the token without the user login in</w:t>
+      </w:r>
+    </w:p>
+    <w:p>
+      <w:r>
+        <w:t>* Update the DTOs</w:t>
+      </w:r>
+    </w:p>
+    <w:p>
+      <w:r>
+        <w:t>* Create the Db structure</w:t>
+      </w:r>
+    </w:p>
+    <w:p>
       <w:proofErr w:type="gramStart"/>
       <w:r>
-        <w:rPr>
-          <w:b/>
-          <w:bCs/>
-        </w:rPr>
-        <w:t>Of</w:t>
+        <w:t>*  Update</w:t>
       </w:r>
       <w:proofErr w:type="gramEnd"/>
       <w:r>
-        <w:rPr>
-          <w:b/>
-          <w:bCs/>
-        </w:rPr>
-        <w:t xml:space="preserve"> Work Pattern and Repository Pattern in the Application</w:t>
-      </w:r>
-    </w:p>
-    <w:p>
-      <w:pPr>
-        <w:rPr>
-          <w:b/>
-          <w:bCs/>
-        </w:rPr>
-      </w:pPr>
-    </w:p>
-    <w:p>
-      <w:r>
-        <w:t xml:space="preserve">1. We need to create the </w:t>
-      </w:r>
-      <w:proofErr w:type="spellStart"/>
-      <w:r>
-        <w:t>IRepository</w:t>
-      </w:r>
-      <w:proofErr w:type="spellEnd"/>
-      <w:r>
-        <w:t xml:space="preserve"> Interface</w:t>
-      </w:r>
-    </w:p>
-    <w:p>
-      <w:r>
-        <w:t>2. Create a Generic Repository</w:t>
-      </w:r>
-    </w:p>
-    <w:p>
-      <w:r>
-        <w:t xml:space="preserve">3. Create the </w:t>
-      </w:r>
-      <w:proofErr w:type="spellStart"/>
-      <w:r>
-        <w:t>IUnitOfWork</w:t>
-      </w:r>
-      <w:proofErr w:type="spellEnd"/>
-      <w:r>
-        <w:t xml:space="preserve"> </w:t>
-      </w:r>
-      <w:r>
-        <w:t>Interface</w:t>
-      </w:r>
-    </w:p>
-    <w:p>
-      <w:r>
-        <w:t xml:space="preserve">4. Create the </w:t>
-      </w:r>
-      <w:proofErr w:type="spellStart"/>
-      <w:r>
-        <w:t>UnitOfWork</w:t>
-      </w:r>
-      <w:proofErr w:type="spellEnd"/>
-      <w:r>
-        <w:t xml:space="preserve"> Class</w:t>
-      </w:r>
-    </w:p>
-    <w:p>
-      <w:r>
-        <w:t xml:space="preserve">5. Add dependency injection in the startup class for the </w:t>
-      </w:r>
-      <w:proofErr w:type="spellStart"/>
-      <w:r>
-        <w:t>UoW</w:t>
-      </w:r>
-      <w:proofErr w:type="spellEnd"/>
-    </w:p>
-    <w:p>
-      <w:r>
-        <w:t xml:space="preserve">6. Connect the Controller to the </w:t>
-      </w:r>
-      <w:proofErr w:type="spellStart"/>
-      <w:r>
-        <w:t>UoW</w:t>
-      </w:r>
-      <w:proofErr w:type="spellEnd"/>
-    </w:p>
-    <w:p>
-      <w:r>
-        <w:t>7. Create a Repository for Users</w:t>
-      </w:r>
-    </w:p>
-    <w:p>
-      <w:r>
-        <w:t xml:space="preserve">8. Update the </w:t>
-      </w:r>
-      <w:proofErr w:type="spellStart"/>
-      <w:r>
-        <w:t>UsersController</w:t>
-      </w:r>
-      <w:proofErr w:type="spellEnd"/>
-      <w:r>
-        <w:t xml:space="preserve"> to use the </w:t>
-      </w:r>
-      <w:proofErr w:type="spellStart"/>
-      <w:r>
-        <w:t>UoW</w:t>
-      </w:r>
-      <w:proofErr w:type="spellEnd"/>
-      <w:r>
-        <w:t xml:space="preserve"> instead of direct context initialization</w:t>
-      </w:r>
-    </w:p>
-    <w:p/>
-    <w:p/>
-    <w:p>
-      <w:pPr>
-        <w:rPr>
-          <w:b/>
-          <w:bCs/>
-        </w:rPr>
-      </w:pPr>
-      <w:r>
-        <w:rPr>
-          <w:b/>
-          <w:bCs/>
-        </w:rPr>
-        <w:t xml:space="preserve">5. Implement </w:t>
-      </w:r>
-      <w:proofErr w:type="spellStart"/>
-      <w:r>
-        <w:rPr>
-          <w:b/>
-          <w:bCs/>
-        </w:rPr>
-        <w:t>BaseController</w:t>
-      </w:r>
-      <w:proofErr w:type="spellEnd"/>
-    </w:p>
-    <w:p/>
-    <w:p>
-      <w:r>
-        <w:t>In the Controllers folder, we need to implement a base controller, that all of the controllers will inherit from.</w:t>
-      </w:r>
-    </w:p>
-    <w:p/>
-    <w:p>
-      <w:r>
-        <w:t xml:space="preserve">This base Controller will be responsible for handling the </w:t>
-      </w:r>
-      <w:proofErr w:type="spellStart"/>
-      <w:r>
-        <w:t>UoW</w:t>
-      </w:r>
-      <w:proofErr w:type="spellEnd"/>
-      <w:r>
-        <w:t xml:space="preserve"> as well as any required dependency.</w:t>
-      </w:r>
-    </w:p>
-    <w:p/>
-    <w:p/>
-    <w:p/>
-    <w:p>
-      <w:pPr>
-        <w:rPr>
-          <w:b/>
-          <w:bCs/>
-        </w:rPr>
-      </w:pPr>
+        <w:t xml:space="preserve"> the unit of work to give for this change</w:t>
+      </w:r>
+    </w:p>
+    <w:p/>
+    <w:p/>
+    <w:p>
+      <w:pPr>
+        <w:rPr>
+          <w:b/>
+          <w:bCs/>
+        </w:rPr>
+      </w:pPr>
+      <w:r>
+        <w:rPr>
+          <w:b/>
+          <w:bCs/>
+        </w:rPr>
+        <w:t>12. Design the structure of our health record</w:t>
+      </w:r>
+    </w:p>
+    <w:p/>
+    <w:p>
+      <w:r>
+        <w:t>Create the entity structure for our health records</w:t>
+      </w:r>
+    </w:p>
+    <w:p/>
+    <w:p>
+      <w:r>
+        <w:t>* Create the entity</w:t>
+      </w:r>
+    </w:p>
+    <w:p>
+      <w:r>
+        <w:t>* Update the database</w:t>
+      </w:r>
+    </w:p>
+    <w:p>
+      <w:r>
+        <w:lastRenderedPageBreak/>
+        <w:t>* Update Unit of Work</w:t>
+      </w:r>
+    </w:p>
+    <w:p/>
+    <w:p>
+      <w:pPr>
+        <w:rPr>
+          <w:b/>
+          <w:bCs/>
+        </w:rPr>
+      </w:pPr>
+      <w:r>
+        <w:rPr>
+          <w:b/>
+          <w:bCs/>
+        </w:rPr>
+        <w:t>13</w:t>
+      </w:r>
       <w:proofErr w:type="gramStart"/>
       <w:r>
         <w:rPr>
           <w:b/>
           <w:bCs/>
         </w:rPr>
-        <w:t>6.</w:t>
-      </w:r>
-      <w:r>
-        <w:rPr>
-          <w:b/>
-          <w:bCs/>
-        </w:rPr>
-        <w:t>Add</w:t>
+        <w:t>.Create</w:t>
       </w:r>
       <w:proofErr w:type="gramEnd"/>
       <w:r>
@@ -1242,386 +1707,103 @@
           <w:b/>
           <w:bCs/>
         </w:rPr>
-        <w:t xml:space="preserve"> Controller Versioning</w:t>
-      </w:r>
-    </w:p>
-    <w:p/>
-    <w:p>
-      <w:r>
-        <w:t xml:space="preserve">We will need to implement controller versioning which will be in the form of </w:t>
-      </w:r>
-    </w:p>
-    <w:p>
-      <w:r>
-        <w:t>domain.com/</w:t>
-      </w:r>
-      <w:proofErr w:type="spellStart"/>
-      <w:r>
-        <w:t>api</w:t>
-      </w:r>
-      <w:proofErr w:type="spellEnd"/>
-      <w:r>
-        <w:t>/v1/controller</w:t>
-      </w:r>
-    </w:p>
-    <w:p/>
+        <w:t xml:space="preserve"> Controller for Health record</w:t>
+      </w:r>
+    </w:p>
+    <w:p/>
+    <w:p>
+      <w:r>
+        <w:t>TODO:</w:t>
+      </w:r>
+    </w:p>
+    <w:p/>
+    <w:p>
+      <w:pPr>
+        <w:rPr>
+          <w:b/>
+          <w:bCs/>
+        </w:rPr>
+      </w:pPr>
+      <w:r>
+        <w:rPr>
+          <w:b/>
+          <w:bCs/>
+        </w:rPr>
+        <w:t>14. Update the User Profile with more information</w:t>
+      </w:r>
+    </w:p>
+    <w:p/>
+    <w:p>
+      <w:r>
+        <w:t>Add the following information to the entity:</w:t>
+      </w:r>
+    </w:p>
+    <w:p/>
+    <w:p>
+      <w:r>
+        <w:t>Address</w:t>
+      </w:r>
+    </w:p>
+    <w:p>
+      <w:r>
+        <w:t>Mobile Number</w:t>
+      </w:r>
+    </w:p>
+    <w:p>
+      <w:r>
+        <w:t>Sex</w:t>
+      </w:r>
+    </w:p>
+    <w:p/>
+    <w:p>
+      <w:r>
+        <w:t>Add the migration to update the database as well as need to update the unit of work, to contain a method which will be responsible for updating these information</w:t>
+      </w:r>
+    </w:p>
+    <w:p/>
+    <w:p>
+      <w:pPr>
+        <w:rPr>
+          <w:b/>
+          <w:bCs/>
+        </w:rPr>
+      </w:pPr>
+      <w:r>
+        <w:rPr>
+          <w:b/>
+          <w:bCs/>
+        </w:rPr>
+        <w:t>15. Load User profile information</w:t>
+      </w:r>
+    </w:p>
+    <w:p/>
+    <w:p>
+      <w:r>
+        <w:t>The logged in user will have the ability to load their profile information</w:t>
+      </w:r>
+    </w:p>
+    <w:p>
+      <w:r>
+        <w:t>Based on the logged-in user if we will be able to see the user information and load their profile.</w:t>
+      </w:r>
+    </w:p>
+    <w:p/>
+    <w:p>
+      <w:r>
+        <w:t>Create an action inside the controller to reflect this</w:t>
+      </w:r>
+      <w:r>
+        <w:t xml:space="preserve">, </w:t>
+      </w:r>
+    </w:p>
     <w:p>
       <w:proofErr w:type="gramStart"/>
       <w:r>
-        <w:t>the</w:t>
+        <w:t>we</w:t>
       </w:r>
       <w:proofErr w:type="gramEnd"/>
       <w:r>
-        <w:t xml:space="preserve"> versioning should be inside the base controller</w:t>
-      </w:r>
-    </w:p>
-    <w:p/>
-    <w:p>
-      <w:pPr>
-        <w:rPr>
-          <w:b/>
-          <w:bCs/>
-        </w:rPr>
-      </w:pPr>
-      <w:proofErr w:type="gramStart"/>
-      <w:r>
-        <w:rPr>
-          <w:b/>
-          <w:bCs/>
-        </w:rPr>
-        <w:t>7.Add</w:t>
-      </w:r>
-      <w:proofErr w:type="gramEnd"/>
-      <w:r>
-        <w:rPr>
-          <w:b/>
-          <w:bCs/>
-        </w:rPr>
-        <w:t xml:space="preserve"> Authentication and Authorization to the API</w:t>
-      </w:r>
-    </w:p>
-    <w:p/>
-    <w:p>
-      <w:r>
-        <w:t>Enable JWT token Authentication into the API</w:t>
-      </w:r>
-    </w:p>
-    <w:p>
-      <w:r>
-        <w:t xml:space="preserve">Create </w:t>
-      </w:r>
-      <w:proofErr w:type="spellStart"/>
-      <w:r>
-        <w:t>AccountManager</w:t>
-      </w:r>
-      <w:proofErr w:type="spellEnd"/>
-      <w:r>
-        <w:t xml:space="preserve"> controller, this controller will have a login, register functionalities,</w:t>
-      </w:r>
-    </w:p>
-    <w:p/>
-    <w:p>
-      <w:r>
-        <w:t xml:space="preserve">A JWT token needs to be returned to the user one they register, and a </w:t>
-      </w:r>
-      <w:proofErr w:type="spellStart"/>
-      <w:r>
-        <w:t>jwt</w:t>
-      </w:r>
-      <w:proofErr w:type="spellEnd"/>
-      <w:r>
-        <w:t xml:space="preserve"> token need to be sent back to the user once the login.</w:t>
-      </w:r>
-    </w:p>
-    <w:p/>
-    <w:p>
-      <w:r>
-        <w:t>The Registration Form will be based on the following:</w:t>
-      </w:r>
-    </w:p>
-    <w:p>
-      <w:r>
-        <w:lastRenderedPageBreak/>
-        <w:t>- First Name</w:t>
-      </w:r>
-    </w:p>
-    <w:p>
-      <w:r>
-        <w:t>- Last Name</w:t>
-      </w:r>
-    </w:p>
-    <w:p>
-      <w:r>
-        <w:t>- Email</w:t>
-      </w:r>
-    </w:p>
-    <w:p>
-      <w:r>
-        <w:t>- Password</w:t>
-      </w:r>
-    </w:p>
-    <w:p/>
-    <w:p>
-      <w:r>
-        <w:t>The login Page should have the following</w:t>
-      </w:r>
-    </w:p>
-    <w:p>
-      <w:r>
-        <w:t>- Email</w:t>
-      </w:r>
-    </w:p>
-    <w:p>
-      <w:r>
-        <w:t>- Password</w:t>
-      </w:r>
-    </w:p>
-    <w:p/>
-    <w:p>
-      <w:r>
-        <w:t>Implement an expiry date for the JWT token which is generated</w:t>
-      </w:r>
-    </w:p>
-    <w:p/>
-    <w:p/>
-    <w:p/>
-    <w:p>
-      <w:pPr>
-        <w:rPr>
-          <w:b/>
-          <w:bCs/>
-        </w:rPr>
-      </w:pPr>
-      <w:proofErr w:type="gramStart"/>
-      <w:r>
-        <w:rPr>
-          <w:b/>
-          <w:bCs/>
-        </w:rPr>
-        <w:t>8.Add</w:t>
-      </w:r>
-      <w:proofErr w:type="gramEnd"/>
-      <w:r>
-        <w:rPr>
-          <w:b/>
-          <w:bCs/>
-        </w:rPr>
-        <w:t xml:space="preserve"> </w:t>
-      </w:r>
-      <w:proofErr w:type="spellStart"/>
-      <w:r>
-        <w:rPr>
-          <w:b/>
-          <w:bCs/>
-        </w:rPr>
-        <w:t>Automapper</w:t>
-      </w:r>
-      <w:proofErr w:type="spellEnd"/>
-      <w:r>
-        <w:rPr>
-          <w:b/>
-          <w:bCs/>
-        </w:rPr>
-        <w:t xml:space="preserve"> to the application</w:t>
-      </w:r>
-    </w:p>
-    <w:p/>
-    <w:p>
-      <w:r>
-        <w:t xml:space="preserve">Add </w:t>
-      </w:r>
-      <w:proofErr w:type="spellStart"/>
-      <w:r>
-        <w:t>automapper</w:t>
-      </w:r>
-      <w:proofErr w:type="spellEnd"/>
-      <w:r>
-        <w:t xml:space="preserve"> to the application to avoid manually mapping items per request.</w:t>
-      </w:r>
-    </w:p>
-    <w:p/>
-    <w:p/>
-    <w:p>
-      <w:pPr>
-        <w:rPr>
-          <w:b/>
-          <w:bCs/>
-        </w:rPr>
-      </w:pPr>
-      <w:r>
-        <w:rPr>
-          <w:b/>
-          <w:bCs/>
-        </w:rPr>
-        <w:t>9. Send email to confirm user email address</w:t>
-      </w:r>
-    </w:p>
-    <w:p/>
-    <w:p>
-      <w:r>
-        <w:t xml:space="preserve">Send an email to the user, so they can confirm their email address, </w:t>
-      </w:r>
-    </w:p>
-    <w:p>
-      <w:r>
-        <w:t xml:space="preserve">- </w:t>
-      </w:r>
-      <w:proofErr w:type="gramStart"/>
-      <w:r>
-        <w:t>we</w:t>
-      </w:r>
-      <w:proofErr w:type="gramEnd"/>
-      <w:r>
-        <w:t xml:space="preserve"> need to add an endpoint, which confirm the email address,</w:t>
-      </w:r>
-    </w:p>
-    <w:p>
-      <w:r>
-        <w:t>- update the user registration and to update the verification status of emails</w:t>
-      </w:r>
-    </w:p>
-    <w:p/>
-    <w:p/>
-    <w:p/>
-    <w:p>
-      <w:pPr>
-        <w:rPr>
-          <w:b/>
-          <w:bCs/>
-        </w:rPr>
-      </w:pPr>
-      <w:r>
-        <w:rPr>
-          <w:b/>
-          <w:bCs/>
-        </w:rPr>
-        <w:t>10. Add Identity field to the user table</w:t>
-      </w:r>
-    </w:p>
-    <w:p/>
-    <w:p>
-      <w:r>
-        <w:t>Add a migration script to add the identity id to the user table</w:t>
-      </w:r>
-    </w:p>
-    <w:p/>
-    <w:p>
-      <w:pPr>
-        <w:rPr>
-          <w:b/>
-          <w:bCs/>
-        </w:rPr>
-      </w:pPr>
-      <w:r>
-        <w:rPr>
-          <w:b/>
-          <w:bCs/>
-        </w:rPr>
-        <w:t>11. Add Refresh token functionality</w:t>
-      </w:r>
-    </w:p>
-    <w:p/>
-    <w:p>
-      <w:r>
-        <w:t>Add the ability to have refresh tokens inside our response once the user login/register.</w:t>
-      </w:r>
-    </w:p>
-    <w:p/>
-    <w:p>
-      <w:r>
-        <w:t>Update the following</w:t>
-      </w:r>
-    </w:p>
-    <w:p>
-      <w:proofErr w:type="gramStart"/>
-      <w:r>
-        <w:t>*  Update</w:t>
-      </w:r>
-      <w:proofErr w:type="gramEnd"/>
-      <w:r>
-        <w:t xml:space="preserve"> the login action</w:t>
-      </w:r>
-    </w:p>
-    <w:p>
-      <w:proofErr w:type="gramStart"/>
-      <w:r>
-        <w:t>*  Update</w:t>
-      </w:r>
-      <w:proofErr w:type="gramEnd"/>
-      <w:r>
-        <w:t xml:space="preserve"> the register action</w:t>
-      </w:r>
-    </w:p>
-    <w:p>
-      <w:r>
-        <w:t xml:space="preserve">* Create a new method in the </w:t>
-      </w:r>
-      <w:proofErr w:type="spellStart"/>
-      <w:r>
-        <w:t>AccountsController</w:t>
-      </w:r>
-      <w:proofErr w:type="spellEnd"/>
-      <w:r>
-        <w:t xml:space="preserve"> which is responsible for the refreshing of the token without the user login in</w:t>
-      </w:r>
-    </w:p>
-    <w:p>
-      <w:r>
-        <w:t>* Update the DTOs</w:t>
-      </w:r>
-    </w:p>
-    <w:p>
-      <w:r>
-        <w:t>* Create the Db structure</w:t>
-      </w:r>
-    </w:p>
-    <w:p>
-      <w:proofErr w:type="gramStart"/>
-      <w:r>
-        <w:t>*  Update</w:t>
-      </w:r>
-      <w:proofErr w:type="gramEnd"/>
-      <w:r>
-        <w:t xml:space="preserve"> the unit of work to give for this change</w:t>
-      </w:r>
-    </w:p>
-    <w:p/>
-    <w:p/>
-    <w:p>
-      <w:pPr>
-        <w:rPr>
-          <w:b/>
-          <w:bCs/>
-        </w:rPr>
-      </w:pPr>
-      <w:r>
-        <w:rPr>
-          <w:b/>
-          <w:bCs/>
-        </w:rPr>
-        <w:t>12. Design the structure of our health record</w:t>
-      </w:r>
-    </w:p>
-    <w:p/>
-    <w:p>
-      <w:r>
-        <w:t>Create the entity structure for our health records</w:t>
-      </w:r>
-    </w:p>
-    <w:p/>
-    <w:p>
-      <w:r>
-        <w:t>* Create the entity</w:t>
-      </w:r>
-    </w:p>
-    <w:p>
-      <w:r>
-        <w:t>* Update the database</w:t>
-      </w:r>
-    </w:p>
-    <w:p>
-      <w:r>
-        <w:t>* Update Unit of Work</w:t>
+        <w:t xml:space="preserve"> need to utilize JWT token, in order to know which user is logged in</w:t>
       </w:r>
     </w:p>
     <w:p/>
@@ -1638,32 +1820,25 @@
           <w:b/>
           <w:bCs/>
         </w:rPr>
-        <w:t>13</w:t>
-      </w:r>
-      <w:proofErr w:type="gramStart"/>
-      <w:r>
-        <w:rPr>
-          <w:b/>
-          <w:bCs/>
-        </w:rPr>
-        <w:t>.Create</w:t>
-      </w:r>
-      <w:proofErr w:type="gramEnd"/>
-      <w:r>
-        <w:rPr>
-          <w:b/>
-          <w:bCs/>
-        </w:rPr>
-        <w:t xml:space="preserve"> Controller for Health record</w:t>
+        <w:t xml:space="preserve">16. </w:t>
+      </w:r>
+      <w:r>
+        <w:rPr>
+          <w:b/>
+          <w:bCs/>
+        </w:rPr>
+        <w:t>Create the update functionality for updating the user profile</w:t>
       </w:r>
     </w:p>
     <w:bookmarkEnd w:id="0"/>
     <w:p/>
     <w:p>
       <w:r>
-        <w:t>TODO:</w:t>
-      </w:r>
-    </w:p>
+        <w:t>Create an action inside the controller to update the user profile and to make sure it contains all of the required information.</w:t>
+      </w:r>
+    </w:p>
+    <w:p/>
+    <w:p/>
     <w:sectPr>
       <w:pgSz w:w="12240" w:h="15840"/>
       <w:pgMar w:top="450" w:right="450" w:bottom="540" w:left="450" w:header="720" w:footer="720" w:gutter="0"/>

</xml_diff>

<commit_message>
Project Migration from .Net 5 to .Net 6
</commit_message>
<xml_diff>
--- a/sohatnotebook-jira-track.docx
+++ b/sohatnotebook-jira-track.docx
@@ -637,6 +637,116 @@
           <w:bCs/>
           <w:u w:val="single"/>
         </w:rPr>
+        <w:t xml:space="preserve">7. </w:t>
+      </w:r>
+      <w:r>
+        <w:rPr>
+          <w:b/>
+          <w:bCs/>
+          <w:u w:val="single"/>
+        </w:rPr>
+        <w:t>Project Maintenance</w:t>
+      </w:r>
+    </w:p>
+    <w:p>
+      <w:pPr>
+        <w:rPr>
+          <w:b/>
+          <w:bCs/>
+          <w:u w:val="single"/>
+        </w:rPr>
+      </w:pPr>
+    </w:p>
+    <w:p>
+      <w:r>
+        <w:t xml:space="preserve">This epic will include all of the tickets </w:t>
+      </w:r>
+      <w:proofErr w:type="spellStart"/>
+      <w:r>
+        <w:t>whic</w:t>
+      </w:r>
+      <w:proofErr w:type="spellEnd"/>
+      <w:r>
+        <w:t xml:space="preserve"> will be responsible to maintaining the application in the latest </w:t>
+      </w:r>
+      <w:proofErr w:type="spellStart"/>
+      <w:r>
+        <w:t>framewors</w:t>
+      </w:r>
+      <w:proofErr w:type="spellEnd"/>
+      <w:r>
+        <w:t xml:space="preserve"> and all of the updates.</w:t>
+      </w:r>
+    </w:p>
+    <w:p>
+      <w:pPr>
+        <w:rPr>
+          <w:b/>
+          <w:bCs/>
+          <w:u w:val="single"/>
+        </w:rPr>
+      </w:pPr>
+    </w:p>
+    <w:p>
+      <w:pPr>
+        <w:rPr>
+          <w:b/>
+          <w:bCs/>
+          <w:u w:val="single"/>
+        </w:rPr>
+      </w:pPr>
+    </w:p>
+    <w:p>
+      <w:pPr>
+        <w:rPr>
+          <w:b/>
+          <w:bCs/>
+          <w:u w:val="single"/>
+        </w:rPr>
+      </w:pPr>
+    </w:p>
+    <w:p>
+      <w:pPr>
+        <w:rPr>
+          <w:b/>
+          <w:bCs/>
+          <w:u w:val="single"/>
+        </w:rPr>
+      </w:pPr>
+    </w:p>
+    <w:p>
+      <w:pPr>
+        <w:rPr>
+          <w:b/>
+          <w:bCs/>
+          <w:u w:val="single"/>
+        </w:rPr>
+      </w:pPr>
+    </w:p>
+    <w:p>
+      <w:pPr>
+        <w:rPr>
+          <w:b/>
+          <w:bCs/>
+          <w:u w:val="single"/>
+        </w:rPr>
+      </w:pPr>
+    </w:p>
+    <w:p>
+      <w:pPr>
+        <w:rPr>
+          <w:b/>
+          <w:bCs/>
+          <w:u w:val="single"/>
+        </w:rPr>
+      </w:pPr>
+      <w:r>
+        <w:rPr>
+          <w:b/>
+          <w:bCs/>
+          <w:u w:val="single"/>
+        </w:rPr>
+        <w:lastRenderedPageBreak/>
         <w:t>Issues</w:t>
       </w:r>
     </w:p>
@@ -1280,6 +1390,7 @@
           <w:b/>
           <w:bCs/>
         </w:rPr>
+        <w:lastRenderedPageBreak/>
         <w:t>6.</w:t>
       </w:r>
       <w:r>
@@ -1361,484 +1472,553 @@
     </w:p>
     <w:p>
       <w:r>
+        <w:t xml:space="preserve">Create </w:t>
+      </w:r>
+      <w:proofErr w:type="spellStart"/>
+      <w:r>
+        <w:t>AccountManager</w:t>
+      </w:r>
+      <w:proofErr w:type="spellEnd"/>
+      <w:r>
+        <w:t xml:space="preserve"> controller, this controller will have a login, register functionalities,</w:t>
+      </w:r>
+    </w:p>
+    <w:p/>
+    <w:p>
+      <w:r>
+        <w:t xml:space="preserve">A JWT token needs to be returned to the user one they register, and a </w:t>
+      </w:r>
+      <w:proofErr w:type="spellStart"/>
+      <w:r>
+        <w:t>jwt</w:t>
+      </w:r>
+      <w:proofErr w:type="spellEnd"/>
+      <w:r>
+        <w:t xml:space="preserve"> token need to be sent back to the user once the login.</w:t>
+      </w:r>
+    </w:p>
+    <w:p/>
+    <w:p>
+      <w:r>
+        <w:t>The Registration Form will be based on the following:</w:t>
+      </w:r>
+    </w:p>
+    <w:p>
+      <w:r>
+        <w:t>- First Name</w:t>
+      </w:r>
+    </w:p>
+    <w:p>
+      <w:r>
+        <w:t>- Last Name</w:t>
+      </w:r>
+    </w:p>
+    <w:p>
+      <w:r>
+        <w:t>- Email</w:t>
+      </w:r>
+    </w:p>
+    <w:p>
+      <w:r>
+        <w:t>- Password</w:t>
+      </w:r>
+    </w:p>
+    <w:p/>
+    <w:p>
+      <w:r>
+        <w:t>The login Page should have the following</w:t>
+      </w:r>
+    </w:p>
+    <w:p>
+      <w:r>
+        <w:t>- Email</w:t>
+      </w:r>
+    </w:p>
+    <w:p>
+      <w:r>
+        <w:t>- Password</w:t>
+      </w:r>
+    </w:p>
+    <w:p/>
+    <w:p>
+      <w:r>
+        <w:t>Implement an expiry date for the JWT token which is generated</w:t>
+      </w:r>
+    </w:p>
+    <w:p/>
+    <w:p/>
+    <w:p/>
+    <w:p>
+      <w:pPr>
+        <w:rPr>
+          <w:b/>
+          <w:bCs/>
+        </w:rPr>
+      </w:pPr>
+      <w:proofErr w:type="gramStart"/>
+      <w:r>
+        <w:rPr>
+          <w:b/>
+          <w:bCs/>
+        </w:rPr>
+        <w:t>8.Add</w:t>
+      </w:r>
+      <w:proofErr w:type="gramEnd"/>
+      <w:r>
+        <w:rPr>
+          <w:b/>
+          <w:bCs/>
+        </w:rPr>
+        <w:t xml:space="preserve"> </w:t>
+      </w:r>
+      <w:proofErr w:type="spellStart"/>
+      <w:r>
+        <w:rPr>
+          <w:b/>
+          <w:bCs/>
+        </w:rPr>
+        <w:t>Automapper</w:t>
+      </w:r>
+      <w:proofErr w:type="spellEnd"/>
+      <w:r>
+        <w:rPr>
+          <w:b/>
+          <w:bCs/>
+        </w:rPr>
+        <w:t xml:space="preserve"> to the application</w:t>
+      </w:r>
+    </w:p>
+    <w:p/>
+    <w:p>
+      <w:r>
+        <w:t xml:space="preserve">Add </w:t>
+      </w:r>
+      <w:proofErr w:type="spellStart"/>
+      <w:r>
+        <w:t>automapper</w:t>
+      </w:r>
+      <w:proofErr w:type="spellEnd"/>
+      <w:r>
+        <w:t xml:space="preserve"> to the application to avoid manually mapping items per request.</w:t>
+      </w:r>
+    </w:p>
+    <w:p/>
+    <w:p/>
+    <w:p>
+      <w:pPr>
+        <w:rPr>
+          <w:b/>
+          <w:bCs/>
+        </w:rPr>
+      </w:pPr>
+      <w:r>
+        <w:rPr>
+          <w:b/>
+          <w:bCs/>
+        </w:rPr>
+        <w:t>9. Send email to confirm user email address</w:t>
+      </w:r>
+    </w:p>
+    <w:p/>
+    <w:p>
+      <w:r>
+        <w:t xml:space="preserve">Send an email to the user, so they can confirm their email address, </w:t>
+      </w:r>
+    </w:p>
+    <w:p>
+      <w:r>
+        <w:t xml:space="preserve">- </w:t>
+      </w:r>
+      <w:proofErr w:type="gramStart"/>
+      <w:r>
+        <w:t>we</w:t>
+      </w:r>
+      <w:proofErr w:type="gramEnd"/>
+      <w:r>
+        <w:t xml:space="preserve"> need to add an endpoint, which confirm the email address,</w:t>
+      </w:r>
+    </w:p>
+    <w:p>
+      <w:r>
+        <w:t>- update the user registration and to update the verification status of emails</w:t>
+      </w:r>
+    </w:p>
+    <w:p/>
+    <w:p/>
+    <w:p/>
+    <w:p>
+      <w:pPr>
+        <w:rPr>
+          <w:b/>
+          <w:bCs/>
+        </w:rPr>
+      </w:pPr>
+      <w:r>
+        <w:rPr>
+          <w:b/>
+          <w:bCs/>
+        </w:rPr>
+        <w:t>10. Add Identity field to the user table</w:t>
+      </w:r>
+    </w:p>
+    <w:p/>
+    <w:p>
+      <w:r>
+        <w:t>Add a migration script to add the identity id to the user table</w:t>
+      </w:r>
+    </w:p>
+    <w:p/>
+    <w:p>
+      <w:pPr>
+        <w:rPr>
+          <w:b/>
+          <w:bCs/>
+        </w:rPr>
+      </w:pPr>
+      <w:r>
+        <w:rPr>
+          <w:b/>
+          <w:bCs/>
+        </w:rPr>
+        <w:t>11. Add Refresh token functionality</w:t>
+      </w:r>
+    </w:p>
+    <w:p/>
+    <w:p>
+      <w:r>
+        <w:t>Add the ability to have refresh tokens inside our response once the user login/register.</w:t>
+      </w:r>
+    </w:p>
+    <w:p/>
+    <w:p>
+      <w:r>
+        <w:t>Update the following</w:t>
+      </w:r>
+    </w:p>
+    <w:p>
+      <w:proofErr w:type="gramStart"/>
+      <w:r>
+        <w:t>*  Update</w:t>
+      </w:r>
+      <w:proofErr w:type="gramEnd"/>
+      <w:r>
+        <w:t xml:space="preserve"> the login action</w:t>
+      </w:r>
+    </w:p>
+    <w:p>
+      <w:proofErr w:type="gramStart"/>
+      <w:r>
+        <w:t>*  Update</w:t>
+      </w:r>
+      <w:proofErr w:type="gramEnd"/>
+      <w:r>
+        <w:t xml:space="preserve"> the register action</w:t>
+      </w:r>
+    </w:p>
+    <w:p>
+      <w:r>
+        <w:t xml:space="preserve">* Create a new method in the </w:t>
+      </w:r>
+      <w:proofErr w:type="spellStart"/>
+      <w:r>
+        <w:t>AccountsController</w:t>
+      </w:r>
+      <w:proofErr w:type="spellEnd"/>
+      <w:r>
+        <w:t xml:space="preserve"> which is responsible for the refreshing of the token without the user login in</w:t>
+      </w:r>
+    </w:p>
+    <w:p>
+      <w:r>
+        <w:t>* Update the DTOs</w:t>
+      </w:r>
+    </w:p>
+    <w:p>
+      <w:r>
         <w:lastRenderedPageBreak/>
-        <w:t xml:space="preserve">Create </w:t>
-      </w:r>
-      <w:proofErr w:type="spellStart"/>
-      <w:r>
-        <w:t>AccountManager</w:t>
-      </w:r>
-      <w:proofErr w:type="spellEnd"/>
-      <w:r>
-        <w:t xml:space="preserve"> controller, this controller will have a login, register functionalities,</w:t>
-      </w:r>
-    </w:p>
-    <w:p/>
-    <w:p>
-      <w:r>
-        <w:t xml:space="preserve">A JWT token needs to be returned to the user one they register, and a </w:t>
-      </w:r>
-      <w:proofErr w:type="spellStart"/>
-      <w:r>
-        <w:t>jwt</w:t>
-      </w:r>
-      <w:proofErr w:type="spellEnd"/>
-      <w:r>
-        <w:t xml:space="preserve"> token need to be sent back to the user once the login.</w:t>
-      </w:r>
-    </w:p>
-    <w:p/>
-    <w:p>
-      <w:r>
-        <w:t>The Registration Form will be based on the following:</w:t>
-      </w:r>
-    </w:p>
-    <w:p>
-      <w:r>
-        <w:t>- First Name</w:t>
-      </w:r>
-    </w:p>
-    <w:p>
-      <w:r>
-        <w:t>- Last Name</w:t>
-      </w:r>
-    </w:p>
-    <w:p>
-      <w:r>
-        <w:t>- Email</w:t>
-      </w:r>
-    </w:p>
-    <w:p>
-      <w:r>
-        <w:t>- Password</w:t>
-      </w:r>
-    </w:p>
-    <w:p/>
-    <w:p>
-      <w:r>
-        <w:t>The login Page should have the following</w:t>
-      </w:r>
-    </w:p>
-    <w:p>
-      <w:r>
-        <w:t>- Email</w:t>
-      </w:r>
-    </w:p>
-    <w:p>
-      <w:r>
-        <w:t>- Password</w:t>
-      </w:r>
-    </w:p>
-    <w:p/>
-    <w:p>
-      <w:r>
-        <w:t>Implement an expiry date for the JWT token which is generated</w:t>
-      </w:r>
-    </w:p>
-    <w:p/>
-    <w:p/>
-    <w:p/>
-    <w:p>
-      <w:pPr>
-        <w:rPr>
-          <w:b/>
-          <w:bCs/>
-        </w:rPr>
-      </w:pPr>
+        <w:t>* Create the Db structure</w:t>
+      </w:r>
+    </w:p>
+    <w:p>
       <w:proofErr w:type="gramStart"/>
       <w:r>
-        <w:rPr>
-          <w:b/>
-          <w:bCs/>
-        </w:rPr>
-        <w:t>8.Add</w:t>
+        <w:t>*  Update</w:t>
       </w:r>
       <w:proofErr w:type="gramEnd"/>
       <w:r>
-        <w:rPr>
-          <w:b/>
-          <w:bCs/>
-        </w:rPr>
-        <w:t xml:space="preserve"> </w:t>
-      </w:r>
-      <w:proofErr w:type="spellStart"/>
-      <w:r>
-        <w:rPr>
-          <w:b/>
-          <w:bCs/>
-        </w:rPr>
-        <w:t>Automapper</w:t>
-      </w:r>
-      <w:proofErr w:type="spellEnd"/>
-      <w:r>
-        <w:rPr>
-          <w:b/>
-          <w:bCs/>
-        </w:rPr>
-        <w:t xml:space="preserve"> to the application</w:t>
-      </w:r>
-    </w:p>
-    <w:p/>
-    <w:p>
-      <w:r>
-        <w:t xml:space="preserve">Add </w:t>
-      </w:r>
-      <w:proofErr w:type="spellStart"/>
-      <w:r>
-        <w:t>automapper</w:t>
-      </w:r>
-      <w:proofErr w:type="spellEnd"/>
-      <w:r>
-        <w:t xml:space="preserve"> to the application to avoid manually mapping items per request.</w:t>
-      </w:r>
-    </w:p>
-    <w:p/>
-    <w:p/>
-    <w:p>
-      <w:pPr>
-        <w:rPr>
-          <w:b/>
-          <w:bCs/>
-        </w:rPr>
-      </w:pPr>
-      <w:r>
-        <w:rPr>
-          <w:b/>
-          <w:bCs/>
-        </w:rPr>
-        <w:t>9. Send email to confirm user email address</w:t>
-      </w:r>
-    </w:p>
-    <w:p/>
-    <w:p>
-      <w:r>
-        <w:t xml:space="preserve">Send an email to the user, so they can confirm their email address, </w:t>
+        <w:t xml:space="preserve"> the unit of work to give for this change</w:t>
+      </w:r>
+    </w:p>
+    <w:p/>
+    <w:p/>
+    <w:p>
+      <w:pPr>
+        <w:rPr>
+          <w:b/>
+          <w:bCs/>
+        </w:rPr>
+      </w:pPr>
+      <w:r>
+        <w:rPr>
+          <w:b/>
+          <w:bCs/>
+        </w:rPr>
+        <w:t>12. Design the structure of our health record</w:t>
+      </w:r>
+    </w:p>
+    <w:p/>
+    <w:p>
+      <w:r>
+        <w:t>Create the entity structure for our health records</w:t>
+      </w:r>
+    </w:p>
+    <w:p/>
+    <w:p>
+      <w:r>
+        <w:t>* Create the entity</w:t>
+      </w:r>
+    </w:p>
+    <w:p>
+      <w:r>
+        <w:t>* Update the database</w:t>
+      </w:r>
+    </w:p>
+    <w:p>
+      <w:r>
+        <w:t>* Update Unit of Work</w:t>
+      </w:r>
+    </w:p>
+    <w:p/>
+    <w:p>
+      <w:pPr>
+        <w:rPr>
+          <w:b/>
+          <w:bCs/>
+        </w:rPr>
+      </w:pPr>
+      <w:r>
+        <w:rPr>
+          <w:b/>
+          <w:bCs/>
+        </w:rPr>
+        <w:t>13</w:t>
+      </w:r>
+      <w:proofErr w:type="gramStart"/>
+      <w:r>
+        <w:rPr>
+          <w:b/>
+          <w:bCs/>
+        </w:rPr>
+        <w:t>.Create</w:t>
+      </w:r>
+      <w:proofErr w:type="gramEnd"/>
+      <w:r>
+        <w:rPr>
+          <w:b/>
+          <w:bCs/>
+        </w:rPr>
+        <w:t xml:space="preserve"> Controller for Health record</w:t>
+      </w:r>
+    </w:p>
+    <w:p/>
+    <w:p>
+      <w:r>
+        <w:t>TODO:</w:t>
+      </w:r>
+    </w:p>
+    <w:p/>
+    <w:p>
+      <w:pPr>
+        <w:rPr>
+          <w:b/>
+          <w:bCs/>
+        </w:rPr>
+      </w:pPr>
+      <w:r>
+        <w:rPr>
+          <w:b/>
+          <w:bCs/>
+        </w:rPr>
+        <w:t>14. Update the User Profile with more information</w:t>
+      </w:r>
+    </w:p>
+    <w:p/>
+    <w:p>
+      <w:r>
+        <w:t>Add the following information to the entity:</w:t>
+      </w:r>
+    </w:p>
+    <w:p/>
+    <w:p>
+      <w:r>
+        <w:t>Address</w:t>
+      </w:r>
+    </w:p>
+    <w:p>
+      <w:r>
+        <w:t>Mobile Number</w:t>
+      </w:r>
+    </w:p>
+    <w:p>
+      <w:r>
+        <w:t>Sex</w:t>
+      </w:r>
+    </w:p>
+    <w:p/>
+    <w:p>
+      <w:r>
+        <w:t>Add the migration to update the database as well as need to update the unit of work, to contain a method which will be responsible for updating these information</w:t>
+      </w:r>
+    </w:p>
+    <w:p/>
+    <w:p>
+      <w:pPr>
+        <w:rPr>
+          <w:b/>
+          <w:bCs/>
+        </w:rPr>
+      </w:pPr>
+      <w:r>
+        <w:rPr>
+          <w:b/>
+          <w:bCs/>
+        </w:rPr>
+        <w:t>15. Load User profile information</w:t>
+      </w:r>
+    </w:p>
+    <w:p/>
+    <w:p>
+      <w:r>
+        <w:t>The logged in user will have the ability to load their profile information</w:t>
+      </w:r>
+    </w:p>
+    <w:p>
+      <w:r>
+        <w:t>Based on the logged-in user if we will be able to see the user information and load their profile.</w:t>
+      </w:r>
+    </w:p>
+    <w:p/>
+    <w:p>
+      <w:r>
+        <w:t>Create an action inside the controller to reflect this</w:t>
+      </w:r>
+      <w:r>
+        <w:t xml:space="preserve">, </w:t>
+      </w:r>
+    </w:p>
+    <w:p>
+      <w:proofErr w:type="gramStart"/>
+      <w:r>
+        <w:t>we</w:t>
+      </w:r>
+      <w:proofErr w:type="gramEnd"/>
+      <w:r>
+        <w:t xml:space="preserve"> need to utilize JWT token, in order to know which user is logged in</w:t>
+      </w:r>
+    </w:p>
+    <w:p/>
+    <w:p>
+      <w:pPr>
+        <w:rPr>
+          <w:b/>
+          <w:bCs/>
+        </w:rPr>
+      </w:pPr>
+      <w:r>
+        <w:rPr>
+          <w:b/>
+          <w:bCs/>
+        </w:rPr>
+        <w:t>16. Create the update functionality for updating the user profile</w:t>
+      </w:r>
+    </w:p>
+    <w:p/>
+    <w:p>
+      <w:r>
+        <w:t>Create an action inside the controller to update the user profile and to make sure it contains all of the required information.</w:t>
+      </w:r>
+    </w:p>
+    <w:p/>
+    <w:p>
+      <w:pPr>
+        <w:rPr>
+          <w:b/>
+          <w:bCs/>
+        </w:rPr>
+      </w:pPr>
+      <w:bookmarkStart w:id="0" w:name="_GoBack"/>
+      <w:r>
+        <w:rPr>
+          <w:b/>
+          <w:bCs/>
+        </w:rPr>
+        <w:t xml:space="preserve">17. </w:t>
+      </w:r>
+      <w:r>
+        <w:rPr>
+          <w:b/>
+          <w:bCs/>
+        </w:rPr>
+        <w:t>Upgrade the application to .Net 6</w:t>
+      </w:r>
+    </w:p>
+    <w:bookmarkEnd w:id="0"/>
+    <w:p/>
+    <w:p>
+      <w:r>
+        <w:t xml:space="preserve">Update the main API application as well the </w:t>
+      </w:r>
+      <w:proofErr w:type="spellStart"/>
+      <w:r>
+        <w:t>classlib</w:t>
+      </w:r>
+      <w:proofErr w:type="spellEnd"/>
+      <w:r>
+        <w:t xml:space="preserve"> to </w:t>
+      </w:r>
+      <w:proofErr w:type="spellStart"/>
+      <w:r>
+        <w:t>utilise</w:t>
+      </w:r>
+      <w:proofErr w:type="spellEnd"/>
+      <w:r>
+        <w:t xml:space="preserve"> .Net 6</w:t>
+      </w:r>
+    </w:p>
+    <w:p/>
+    <w:p>
+      <w:r>
+        <w:t>- Upgrading the packages</w:t>
+      </w:r>
+    </w:p>
+    <w:p>
+      <w:r>
+        <w:t>- Upgrade the references</w:t>
+      </w:r>
+    </w:p>
+    <w:p>
+      <w:r>
+        <w:t>- Upgrade the namespace</w:t>
       </w:r>
     </w:p>
     <w:p>
       <w:r>
         <w:t xml:space="preserve">- </w:t>
       </w:r>
-      <w:proofErr w:type="gramStart"/>
-      <w:r>
-        <w:t>we</w:t>
-      </w:r>
-      <w:proofErr w:type="gramEnd"/>
-      <w:r>
-        <w:t xml:space="preserve"> need to add an endpoint, which confirm the email address,</w:t>
-      </w:r>
-    </w:p>
-    <w:p>
-      <w:r>
-        <w:t>- update the user registration and to update the verification status of emails</w:t>
-      </w:r>
-    </w:p>
-    <w:p/>
-    <w:p/>
-    <w:p/>
-    <w:p>
-      <w:pPr>
-        <w:rPr>
-          <w:b/>
-          <w:bCs/>
-        </w:rPr>
-      </w:pPr>
-      <w:r>
-        <w:rPr>
-          <w:b/>
-          <w:bCs/>
-        </w:rPr>
-        <w:t>10. Add Identity field to the user table</w:t>
-      </w:r>
-    </w:p>
-    <w:p/>
-    <w:p>
-      <w:r>
-        <w:t>Add a migration script to add the identity id to the user table</w:t>
-      </w:r>
-    </w:p>
-    <w:p/>
-    <w:p>
-      <w:pPr>
-        <w:rPr>
-          <w:b/>
-          <w:bCs/>
-        </w:rPr>
-      </w:pPr>
-      <w:r>
-        <w:rPr>
-          <w:b/>
-          <w:bCs/>
-        </w:rPr>
-        <w:t>11. Add Refresh token functionality</w:t>
-      </w:r>
-    </w:p>
-    <w:p/>
-    <w:p>
-      <w:r>
-        <w:t>Add the ability to have refresh tokens inside our response once the user login/register.</w:t>
-      </w:r>
-    </w:p>
-    <w:p/>
-    <w:p>
-      <w:r>
-        <w:t>Update the following</w:t>
-      </w:r>
-    </w:p>
-    <w:p>
-      <w:proofErr w:type="gramStart"/>
-      <w:r>
-        <w:t>*  Update</w:t>
-      </w:r>
-      <w:proofErr w:type="gramEnd"/>
-      <w:r>
-        <w:t xml:space="preserve"> the login action</w:t>
-      </w:r>
-    </w:p>
-    <w:p>
-      <w:proofErr w:type="gramStart"/>
-      <w:r>
-        <w:t>*  Update</w:t>
-      </w:r>
-      <w:proofErr w:type="gramEnd"/>
-      <w:r>
-        <w:t xml:space="preserve"> the register action</w:t>
-      </w:r>
-    </w:p>
-    <w:p>
-      <w:r>
-        <w:t xml:space="preserve">* Create a new method in the </w:t>
-      </w:r>
-      <w:proofErr w:type="spellStart"/>
-      <w:r>
-        <w:t>AccountsController</w:t>
-      </w:r>
-      <w:proofErr w:type="spellEnd"/>
-      <w:r>
-        <w:t xml:space="preserve"> which is responsible for the refreshing of the token without the user login in</w:t>
-      </w:r>
-    </w:p>
-    <w:p>
-      <w:r>
-        <w:t>* Update the DTOs</w:t>
-      </w:r>
-    </w:p>
-    <w:p>
-      <w:r>
-        <w:t>* Create the Db structure</w:t>
-      </w:r>
-    </w:p>
-    <w:p>
-      <w:proofErr w:type="gramStart"/>
-      <w:r>
-        <w:t>*  Update</w:t>
-      </w:r>
-      <w:proofErr w:type="gramEnd"/>
-      <w:r>
-        <w:t xml:space="preserve"> the unit of work to give for this change</w:t>
-      </w:r>
-    </w:p>
-    <w:p/>
-    <w:p/>
-    <w:p>
-      <w:pPr>
-        <w:rPr>
-          <w:b/>
-          <w:bCs/>
-        </w:rPr>
-      </w:pPr>
-      <w:r>
-        <w:rPr>
-          <w:b/>
-          <w:bCs/>
-        </w:rPr>
-        <w:t>12. Design the structure of our health record</w:t>
-      </w:r>
-    </w:p>
-    <w:p/>
-    <w:p>
-      <w:r>
-        <w:t>Create the entity structure for our health records</w:t>
-      </w:r>
-    </w:p>
-    <w:p/>
-    <w:p>
-      <w:r>
-        <w:t>* Create the entity</w:t>
-      </w:r>
-    </w:p>
-    <w:p>
-      <w:r>
-        <w:t>* Update the database</w:t>
-      </w:r>
-    </w:p>
-    <w:p>
-      <w:r>
-        <w:lastRenderedPageBreak/>
-        <w:t>* Update Unit of Work</w:t>
-      </w:r>
-    </w:p>
-    <w:p/>
-    <w:p>
-      <w:pPr>
-        <w:rPr>
-          <w:b/>
-          <w:bCs/>
-        </w:rPr>
-      </w:pPr>
-      <w:r>
-        <w:rPr>
-          <w:b/>
-          <w:bCs/>
-        </w:rPr>
-        <w:t>13</w:t>
-      </w:r>
-      <w:proofErr w:type="gramStart"/>
-      <w:r>
-        <w:rPr>
-          <w:b/>
-          <w:bCs/>
-        </w:rPr>
-        <w:t>.Create</w:t>
-      </w:r>
-      <w:proofErr w:type="gramEnd"/>
-      <w:r>
-        <w:rPr>
-          <w:b/>
-          <w:bCs/>
-        </w:rPr>
-        <w:t xml:space="preserve"> Controller for Health record</w:t>
-      </w:r>
-    </w:p>
-    <w:p/>
-    <w:p>
-      <w:r>
-        <w:t>TODO:</w:t>
-      </w:r>
-    </w:p>
-    <w:p/>
-    <w:p>
-      <w:pPr>
-        <w:rPr>
-          <w:b/>
-          <w:bCs/>
-        </w:rPr>
-      </w:pPr>
-      <w:r>
-        <w:rPr>
-          <w:b/>
-          <w:bCs/>
-        </w:rPr>
-        <w:t>14. Update the User Profile with more information</w:t>
-      </w:r>
-    </w:p>
-    <w:p/>
-    <w:p>
-      <w:r>
-        <w:t>Add the following information to the entity:</w:t>
-      </w:r>
-    </w:p>
-    <w:p/>
-    <w:p>
-      <w:r>
-        <w:t>Address</w:t>
-      </w:r>
-    </w:p>
-    <w:p>
-      <w:r>
-        <w:t>Mobile Number</w:t>
-      </w:r>
-    </w:p>
-    <w:p>
-      <w:r>
-        <w:t>Sex</w:t>
-      </w:r>
-    </w:p>
-    <w:p/>
-    <w:p>
-      <w:r>
-        <w:t>Add the migration to update the database as well as need to update the unit of work, to contain a method which will be responsible for updating these information</w:t>
-      </w:r>
-    </w:p>
-    <w:p/>
-    <w:p>
-      <w:pPr>
-        <w:rPr>
-          <w:b/>
-          <w:bCs/>
-        </w:rPr>
-      </w:pPr>
-      <w:r>
-        <w:rPr>
-          <w:b/>
-          <w:bCs/>
-        </w:rPr>
-        <w:t>15. Load User profile information</w:t>
-      </w:r>
-    </w:p>
-    <w:p/>
-    <w:p>
-      <w:r>
-        <w:t>The logged in user will have the ability to load their profile information</w:t>
-      </w:r>
-    </w:p>
-    <w:p>
-      <w:r>
-        <w:t>Based on the logged-in user if we will be able to see the user information and load their profile.</w:t>
-      </w:r>
-    </w:p>
-    <w:p/>
-    <w:p>
-      <w:r>
-        <w:t>Create an action inside the controller to reflect this</w:t>
-      </w:r>
-      <w:r>
-        <w:t xml:space="preserve">, </w:t>
-      </w:r>
-    </w:p>
-    <w:p>
-      <w:proofErr w:type="gramStart"/>
-      <w:r>
-        <w:t>we</w:t>
-      </w:r>
-      <w:proofErr w:type="gramEnd"/>
-      <w:r>
-        <w:t xml:space="preserve"> need to utilize JWT token, in order to know which user is logged in</w:t>
-      </w:r>
-    </w:p>
-    <w:p/>
-    <w:p>
-      <w:pPr>
-        <w:rPr>
-          <w:b/>
-          <w:bCs/>
-        </w:rPr>
-      </w:pPr>
-      <w:bookmarkStart w:id="0" w:name="_GoBack"/>
-      <w:r>
-        <w:rPr>
-          <w:b/>
-          <w:bCs/>
-        </w:rPr>
-        <w:t xml:space="preserve">16. </w:t>
-      </w:r>
-      <w:r>
-        <w:rPr>
-          <w:b/>
-          <w:bCs/>
-        </w:rPr>
-        <w:t>Create the update functionality for updating the user profile</w:t>
-      </w:r>
-    </w:p>
-    <w:bookmarkEnd w:id="0"/>
-    <w:p/>
-    <w:p>
-      <w:r>
-        <w:t>Create an action inside the controller to update the user profile and to make sure it contains all of the required information.</w:t>
-      </w:r>
-    </w:p>
-    <w:p/>
-    <w:p/>
+      <w:proofErr w:type="spellStart"/>
+      <w:r>
+        <w:t>Utilise</w:t>
+      </w:r>
+      <w:proofErr w:type="spellEnd"/>
+      <w:r>
+        <w:t xml:space="preserve"> the new all in once </w:t>
+      </w:r>
+      <w:proofErr w:type="spellStart"/>
+      <w:r>
+        <w:t>Program.cs</w:t>
+      </w:r>
+      <w:proofErr w:type="spellEnd"/>
+    </w:p>
     <w:sectPr>
       <w:pgSz w:w="12240" w:h="15840"/>
       <w:pgMar w:top="450" w:right="450" w:bottom="540" w:left="450" w:header="720" w:footer="720" w:gutter="0"/>

</xml_diff>

<commit_message>
Project Migration from .Net 5 to .Net 6 (#6)
</commit_message>
<xml_diff>
--- a/sohatnotebook-jira-track.docx
+++ b/sohatnotebook-jira-track.docx
@@ -637,6 +637,116 @@
           <w:bCs/>
           <w:u w:val="single"/>
         </w:rPr>
+        <w:t xml:space="preserve">7. </w:t>
+      </w:r>
+      <w:r>
+        <w:rPr>
+          <w:b/>
+          <w:bCs/>
+          <w:u w:val="single"/>
+        </w:rPr>
+        <w:t>Project Maintenance</w:t>
+      </w:r>
+    </w:p>
+    <w:p>
+      <w:pPr>
+        <w:rPr>
+          <w:b/>
+          <w:bCs/>
+          <w:u w:val="single"/>
+        </w:rPr>
+      </w:pPr>
+    </w:p>
+    <w:p>
+      <w:r>
+        <w:t xml:space="preserve">This epic will include all of the tickets </w:t>
+      </w:r>
+      <w:proofErr w:type="spellStart"/>
+      <w:r>
+        <w:t>whic</w:t>
+      </w:r>
+      <w:proofErr w:type="spellEnd"/>
+      <w:r>
+        <w:t xml:space="preserve"> will be responsible to maintaining the application in the latest </w:t>
+      </w:r>
+      <w:proofErr w:type="spellStart"/>
+      <w:r>
+        <w:t>framewors</w:t>
+      </w:r>
+      <w:proofErr w:type="spellEnd"/>
+      <w:r>
+        <w:t xml:space="preserve"> and all of the updates.</w:t>
+      </w:r>
+    </w:p>
+    <w:p>
+      <w:pPr>
+        <w:rPr>
+          <w:b/>
+          <w:bCs/>
+          <w:u w:val="single"/>
+        </w:rPr>
+      </w:pPr>
+    </w:p>
+    <w:p>
+      <w:pPr>
+        <w:rPr>
+          <w:b/>
+          <w:bCs/>
+          <w:u w:val="single"/>
+        </w:rPr>
+      </w:pPr>
+    </w:p>
+    <w:p>
+      <w:pPr>
+        <w:rPr>
+          <w:b/>
+          <w:bCs/>
+          <w:u w:val="single"/>
+        </w:rPr>
+      </w:pPr>
+    </w:p>
+    <w:p>
+      <w:pPr>
+        <w:rPr>
+          <w:b/>
+          <w:bCs/>
+          <w:u w:val="single"/>
+        </w:rPr>
+      </w:pPr>
+    </w:p>
+    <w:p>
+      <w:pPr>
+        <w:rPr>
+          <w:b/>
+          <w:bCs/>
+          <w:u w:val="single"/>
+        </w:rPr>
+      </w:pPr>
+    </w:p>
+    <w:p>
+      <w:pPr>
+        <w:rPr>
+          <w:b/>
+          <w:bCs/>
+          <w:u w:val="single"/>
+        </w:rPr>
+      </w:pPr>
+    </w:p>
+    <w:p>
+      <w:pPr>
+        <w:rPr>
+          <w:b/>
+          <w:bCs/>
+          <w:u w:val="single"/>
+        </w:rPr>
+      </w:pPr>
+      <w:r>
+        <w:rPr>
+          <w:b/>
+          <w:bCs/>
+          <w:u w:val="single"/>
+        </w:rPr>
+        <w:lastRenderedPageBreak/>
         <w:t>Issues</w:t>
       </w:r>
     </w:p>
@@ -1280,6 +1390,7 @@
           <w:b/>
           <w:bCs/>
         </w:rPr>
+        <w:lastRenderedPageBreak/>
         <w:t>6.</w:t>
       </w:r>
       <w:r>
@@ -1361,484 +1472,553 @@
     </w:p>
     <w:p>
       <w:r>
+        <w:t xml:space="preserve">Create </w:t>
+      </w:r>
+      <w:proofErr w:type="spellStart"/>
+      <w:r>
+        <w:t>AccountManager</w:t>
+      </w:r>
+      <w:proofErr w:type="spellEnd"/>
+      <w:r>
+        <w:t xml:space="preserve"> controller, this controller will have a login, register functionalities,</w:t>
+      </w:r>
+    </w:p>
+    <w:p/>
+    <w:p>
+      <w:r>
+        <w:t xml:space="preserve">A JWT token needs to be returned to the user one they register, and a </w:t>
+      </w:r>
+      <w:proofErr w:type="spellStart"/>
+      <w:r>
+        <w:t>jwt</w:t>
+      </w:r>
+      <w:proofErr w:type="spellEnd"/>
+      <w:r>
+        <w:t xml:space="preserve"> token need to be sent back to the user once the login.</w:t>
+      </w:r>
+    </w:p>
+    <w:p/>
+    <w:p>
+      <w:r>
+        <w:t>The Registration Form will be based on the following:</w:t>
+      </w:r>
+    </w:p>
+    <w:p>
+      <w:r>
+        <w:t>- First Name</w:t>
+      </w:r>
+    </w:p>
+    <w:p>
+      <w:r>
+        <w:t>- Last Name</w:t>
+      </w:r>
+    </w:p>
+    <w:p>
+      <w:r>
+        <w:t>- Email</w:t>
+      </w:r>
+    </w:p>
+    <w:p>
+      <w:r>
+        <w:t>- Password</w:t>
+      </w:r>
+    </w:p>
+    <w:p/>
+    <w:p>
+      <w:r>
+        <w:t>The login Page should have the following</w:t>
+      </w:r>
+    </w:p>
+    <w:p>
+      <w:r>
+        <w:t>- Email</w:t>
+      </w:r>
+    </w:p>
+    <w:p>
+      <w:r>
+        <w:t>- Password</w:t>
+      </w:r>
+    </w:p>
+    <w:p/>
+    <w:p>
+      <w:r>
+        <w:t>Implement an expiry date for the JWT token which is generated</w:t>
+      </w:r>
+    </w:p>
+    <w:p/>
+    <w:p/>
+    <w:p/>
+    <w:p>
+      <w:pPr>
+        <w:rPr>
+          <w:b/>
+          <w:bCs/>
+        </w:rPr>
+      </w:pPr>
+      <w:proofErr w:type="gramStart"/>
+      <w:r>
+        <w:rPr>
+          <w:b/>
+          <w:bCs/>
+        </w:rPr>
+        <w:t>8.Add</w:t>
+      </w:r>
+      <w:proofErr w:type="gramEnd"/>
+      <w:r>
+        <w:rPr>
+          <w:b/>
+          <w:bCs/>
+        </w:rPr>
+        <w:t xml:space="preserve"> </w:t>
+      </w:r>
+      <w:proofErr w:type="spellStart"/>
+      <w:r>
+        <w:rPr>
+          <w:b/>
+          <w:bCs/>
+        </w:rPr>
+        <w:t>Automapper</w:t>
+      </w:r>
+      <w:proofErr w:type="spellEnd"/>
+      <w:r>
+        <w:rPr>
+          <w:b/>
+          <w:bCs/>
+        </w:rPr>
+        <w:t xml:space="preserve"> to the application</w:t>
+      </w:r>
+    </w:p>
+    <w:p/>
+    <w:p>
+      <w:r>
+        <w:t xml:space="preserve">Add </w:t>
+      </w:r>
+      <w:proofErr w:type="spellStart"/>
+      <w:r>
+        <w:t>automapper</w:t>
+      </w:r>
+      <w:proofErr w:type="spellEnd"/>
+      <w:r>
+        <w:t xml:space="preserve"> to the application to avoid manually mapping items per request.</w:t>
+      </w:r>
+    </w:p>
+    <w:p/>
+    <w:p/>
+    <w:p>
+      <w:pPr>
+        <w:rPr>
+          <w:b/>
+          <w:bCs/>
+        </w:rPr>
+      </w:pPr>
+      <w:r>
+        <w:rPr>
+          <w:b/>
+          <w:bCs/>
+        </w:rPr>
+        <w:t>9. Send email to confirm user email address</w:t>
+      </w:r>
+    </w:p>
+    <w:p/>
+    <w:p>
+      <w:r>
+        <w:t xml:space="preserve">Send an email to the user, so they can confirm their email address, </w:t>
+      </w:r>
+    </w:p>
+    <w:p>
+      <w:r>
+        <w:t xml:space="preserve">- </w:t>
+      </w:r>
+      <w:proofErr w:type="gramStart"/>
+      <w:r>
+        <w:t>we</w:t>
+      </w:r>
+      <w:proofErr w:type="gramEnd"/>
+      <w:r>
+        <w:t xml:space="preserve"> need to add an endpoint, which confirm the email address,</w:t>
+      </w:r>
+    </w:p>
+    <w:p>
+      <w:r>
+        <w:t>- update the user registration and to update the verification status of emails</w:t>
+      </w:r>
+    </w:p>
+    <w:p/>
+    <w:p/>
+    <w:p/>
+    <w:p>
+      <w:pPr>
+        <w:rPr>
+          <w:b/>
+          <w:bCs/>
+        </w:rPr>
+      </w:pPr>
+      <w:r>
+        <w:rPr>
+          <w:b/>
+          <w:bCs/>
+        </w:rPr>
+        <w:t>10. Add Identity field to the user table</w:t>
+      </w:r>
+    </w:p>
+    <w:p/>
+    <w:p>
+      <w:r>
+        <w:t>Add a migration script to add the identity id to the user table</w:t>
+      </w:r>
+    </w:p>
+    <w:p/>
+    <w:p>
+      <w:pPr>
+        <w:rPr>
+          <w:b/>
+          <w:bCs/>
+        </w:rPr>
+      </w:pPr>
+      <w:r>
+        <w:rPr>
+          <w:b/>
+          <w:bCs/>
+        </w:rPr>
+        <w:t>11. Add Refresh token functionality</w:t>
+      </w:r>
+    </w:p>
+    <w:p/>
+    <w:p>
+      <w:r>
+        <w:t>Add the ability to have refresh tokens inside our response once the user login/register.</w:t>
+      </w:r>
+    </w:p>
+    <w:p/>
+    <w:p>
+      <w:r>
+        <w:t>Update the following</w:t>
+      </w:r>
+    </w:p>
+    <w:p>
+      <w:proofErr w:type="gramStart"/>
+      <w:r>
+        <w:t>*  Update</w:t>
+      </w:r>
+      <w:proofErr w:type="gramEnd"/>
+      <w:r>
+        <w:t xml:space="preserve"> the login action</w:t>
+      </w:r>
+    </w:p>
+    <w:p>
+      <w:proofErr w:type="gramStart"/>
+      <w:r>
+        <w:t>*  Update</w:t>
+      </w:r>
+      <w:proofErr w:type="gramEnd"/>
+      <w:r>
+        <w:t xml:space="preserve"> the register action</w:t>
+      </w:r>
+    </w:p>
+    <w:p>
+      <w:r>
+        <w:t xml:space="preserve">* Create a new method in the </w:t>
+      </w:r>
+      <w:proofErr w:type="spellStart"/>
+      <w:r>
+        <w:t>AccountsController</w:t>
+      </w:r>
+      <w:proofErr w:type="spellEnd"/>
+      <w:r>
+        <w:t xml:space="preserve"> which is responsible for the refreshing of the token without the user login in</w:t>
+      </w:r>
+    </w:p>
+    <w:p>
+      <w:r>
+        <w:t>* Update the DTOs</w:t>
+      </w:r>
+    </w:p>
+    <w:p>
+      <w:r>
         <w:lastRenderedPageBreak/>
-        <w:t xml:space="preserve">Create </w:t>
-      </w:r>
-      <w:proofErr w:type="spellStart"/>
-      <w:r>
-        <w:t>AccountManager</w:t>
-      </w:r>
-      <w:proofErr w:type="spellEnd"/>
-      <w:r>
-        <w:t xml:space="preserve"> controller, this controller will have a login, register functionalities,</w:t>
-      </w:r>
-    </w:p>
-    <w:p/>
-    <w:p>
-      <w:r>
-        <w:t xml:space="preserve">A JWT token needs to be returned to the user one they register, and a </w:t>
-      </w:r>
-      <w:proofErr w:type="spellStart"/>
-      <w:r>
-        <w:t>jwt</w:t>
-      </w:r>
-      <w:proofErr w:type="spellEnd"/>
-      <w:r>
-        <w:t xml:space="preserve"> token need to be sent back to the user once the login.</w:t>
-      </w:r>
-    </w:p>
-    <w:p/>
-    <w:p>
-      <w:r>
-        <w:t>The Registration Form will be based on the following:</w:t>
-      </w:r>
-    </w:p>
-    <w:p>
-      <w:r>
-        <w:t>- First Name</w:t>
-      </w:r>
-    </w:p>
-    <w:p>
-      <w:r>
-        <w:t>- Last Name</w:t>
-      </w:r>
-    </w:p>
-    <w:p>
-      <w:r>
-        <w:t>- Email</w:t>
-      </w:r>
-    </w:p>
-    <w:p>
-      <w:r>
-        <w:t>- Password</w:t>
-      </w:r>
-    </w:p>
-    <w:p/>
-    <w:p>
-      <w:r>
-        <w:t>The login Page should have the following</w:t>
-      </w:r>
-    </w:p>
-    <w:p>
-      <w:r>
-        <w:t>- Email</w:t>
-      </w:r>
-    </w:p>
-    <w:p>
-      <w:r>
-        <w:t>- Password</w:t>
-      </w:r>
-    </w:p>
-    <w:p/>
-    <w:p>
-      <w:r>
-        <w:t>Implement an expiry date for the JWT token which is generated</w:t>
-      </w:r>
-    </w:p>
-    <w:p/>
-    <w:p/>
-    <w:p/>
-    <w:p>
-      <w:pPr>
-        <w:rPr>
-          <w:b/>
-          <w:bCs/>
-        </w:rPr>
-      </w:pPr>
+        <w:t>* Create the Db structure</w:t>
+      </w:r>
+    </w:p>
+    <w:p>
       <w:proofErr w:type="gramStart"/>
       <w:r>
-        <w:rPr>
-          <w:b/>
-          <w:bCs/>
-        </w:rPr>
-        <w:t>8.Add</w:t>
+        <w:t>*  Update</w:t>
       </w:r>
       <w:proofErr w:type="gramEnd"/>
       <w:r>
-        <w:rPr>
-          <w:b/>
-          <w:bCs/>
-        </w:rPr>
-        <w:t xml:space="preserve"> </w:t>
-      </w:r>
-      <w:proofErr w:type="spellStart"/>
-      <w:r>
-        <w:rPr>
-          <w:b/>
-          <w:bCs/>
-        </w:rPr>
-        <w:t>Automapper</w:t>
-      </w:r>
-      <w:proofErr w:type="spellEnd"/>
-      <w:r>
-        <w:rPr>
-          <w:b/>
-          <w:bCs/>
-        </w:rPr>
-        <w:t xml:space="preserve"> to the application</w:t>
-      </w:r>
-    </w:p>
-    <w:p/>
-    <w:p>
-      <w:r>
-        <w:t xml:space="preserve">Add </w:t>
-      </w:r>
-      <w:proofErr w:type="spellStart"/>
-      <w:r>
-        <w:t>automapper</w:t>
-      </w:r>
-      <w:proofErr w:type="spellEnd"/>
-      <w:r>
-        <w:t xml:space="preserve"> to the application to avoid manually mapping items per request.</w:t>
-      </w:r>
-    </w:p>
-    <w:p/>
-    <w:p/>
-    <w:p>
-      <w:pPr>
-        <w:rPr>
-          <w:b/>
-          <w:bCs/>
-        </w:rPr>
-      </w:pPr>
-      <w:r>
-        <w:rPr>
-          <w:b/>
-          <w:bCs/>
-        </w:rPr>
-        <w:t>9. Send email to confirm user email address</w:t>
-      </w:r>
-    </w:p>
-    <w:p/>
-    <w:p>
-      <w:r>
-        <w:t xml:space="preserve">Send an email to the user, so they can confirm their email address, </w:t>
+        <w:t xml:space="preserve"> the unit of work to give for this change</w:t>
+      </w:r>
+    </w:p>
+    <w:p/>
+    <w:p/>
+    <w:p>
+      <w:pPr>
+        <w:rPr>
+          <w:b/>
+          <w:bCs/>
+        </w:rPr>
+      </w:pPr>
+      <w:r>
+        <w:rPr>
+          <w:b/>
+          <w:bCs/>
+        </w:rPr>
+        <w:t>12. Design the structure of our health record</w:t>
+      </w:r>
+    </w:p>
+    <w:p/>
+    <w:p>
+      <w:r>
+        <w:t>Create the entity structure for our health records</w:t>
+      </w:r>
+    </w:p>
+    <w:p/>
+    <w:p>
+      <w:r>
+        <w:t>* Create the entity</w:t>
+      </w:r>
+    </w:p>
+    <w:p>
+      <w:r>
+        <w:t>* Update the database</w:t>
+      </w:r>
+    </w:p>
+    <w:p>
+      <w:r>
+        <w:t>* Update Unit of Work</w:t>
+      </w:r>
+    </w:p>
+    <w:p/>
+    <w:p>
+      <w:pPr>
+        <w:rPr>
+          <w:b/>
+          <w:bCs/>
+        </w:rPr>
+      </w:pPr>
+      <w:r>
+        <w:rPr>
+          <w:b/>
+          <w:bCs/>
+        </w:rPr>
+        <w:t>13</w:t>
+      </w:r>
+      <w:proofErr w:type="gramStart"/>
+      <w:r>
+        <w:rPr>
+          <w:b/>
+          <w:bCs/>
+        </w:rPr>
+        <w:t>.Create</w:t>
+      </w:r>
+      <w:proofErr w:type="gramEnd"/>
+      <w:r>
+        <w:rPr>
+          <w:b/>
+          <w:bCs/>
+        </w:rPr>
+        <w:t xml:space="preserve"> Controller for Health record</w:t>
+      </w:r>
+    </w:p>
+    <w:p/>
+    <w:p>
+      <w:r>
+        <w:t>TODO:</w:t>
+      </w:r>
+    </w:p>
+    <w:p/>
+    <w:p>
+      <w:pPr>
+        <w:rPr>
+          <w:b/>
+          <w:bCs/>
+        </w:rPr>
+      </w:pPr>
+      <w:r>
+        <w:rPr>
+          <w:b/>
+          <w:bCs/>
+        </w:rPr>
+        <w:t>14. Update the User Profile with more information</w:t>
+      </w:r>
+    </w:p>
+    <w:p/>
+    <w:p>
+      <w:r>
+        <w:t>Add the following information to the entity:</w:t>
+      </w:r>
+    </w:p>
+    <w:p/>
+    <w:p>
+      <w:r>
+        <w:t>Address</w:t>
+      </w:r>
+    </w:p>
+    <w:p>
+      <w:r>
+        <w:t>Mobile Number</w:t>
+      </w:r>
+    </w:p>
+    <w:p>
+      <w:r>
+        <w:t>Sex</w:t>
+      </w:r>
+    </w:p>
+    <w:p/>
+    <w:p>
+      <w:r>
+        <w:t>Add the migration to update the database as well as need to update the unit of work, to contain a method which will be responsible for updating these information</w:t>
+      </w:r>
+    </w:p>
+    <w:p/>
+    <w:p>
+      <w:pPr>
+        <w:rPr>
+          <w:b/>
+          <w:bCs/>
+        </w:rPr>
+      </w:pPr>
+      <w:r>
+        <w:rPr>
+          <w:b/>
+          <w:bCs/>
+        </w:rPr>
+        <w:t>15. Load User profile information</w:t>
+      </w:r>
+    </w:p>
+    <w:p/>
+    <w:p>
+      <w:r>
+        <w:t>The logged in user will have the ability to load their profile information</w:t>
+      </w:r>
+    </w:p>
+    <w:p>
+      <w:r>
+        <w:t>Based on the logged-in user if we will be able to see the user information and load their profile.</w:t>
+      </w:r>
+    </w:p>
+    <w:p/>
+    <w:p>
+      <w:r>
+        <w:t>Create an action inside the controller to reflect this</w:t>
+      </w:r>
+      <w:r>
+        <w:t xml:space="preserve">, </w:t>
+      </w:r>
+    </w:p>
+    <w:p>
+      <w:proofErr w:type="gramStart"/>
+      <w:r>
+        <w:t>we</w:t>
+      </w:r>
+      <w:proofErr w:type="gramEnd"/>
+      <w:r>
+        <w:t xml:space="preserve"> need to utilize JWT token, in order to know which user is logged in</w:t>
+      </w:r>
+    </w:p>
+    <w:p/>
+    <w:p>
+      <w:pPr>
+        <w:rPr>
+          <w:b/>
+          <w:bCs/>
+        </w:rPr>
+      </w:pPr>
+      <w:r>
+        <w:rPr>
+          <w:b/>
+          <w:bCs/>
+        </w:rPr>
+        <w:t>16. Create the update functionality for updating the user profile</w:t>
+      </w:r>
+    </w:p>
+    <w:p/>
+    <w:p>
+      <w:r>
+        <w:t>Create an action inside the controller to update the user profile and to make sure it contains all of the required information.</w:t>
+      </w:r>
+    </w:p>
+    <w:p/>
+    <w:p>
+      <w:pPr>
+        <w:rPr>
+          <w:b/>
+          <w:bCs/>
+        </w:rPr>
+      </w:pPr>
+      <w:bookmarkStart w:id="0" w:name="_GoBack"/>
+      <w:r>
+        <w:rPr>
+          <w:b/>
+          <w:bCs/>
+        </w:rPr>
+        <w:t xml:space="preserve">17. </w:t>
+      </w:r>
+      <w:r>
+        <w:rPr>
+          <w:b/>
+          <w:bCs/>
+        </w:rPr>
+        <w:t>Upgrade the application to .Net 6</w:t>
+      </w:r>
+    </w:p>
+    <w:bookmarkEnd w:id="0"/>
+    <w:p/>
+    <w:p>
+      <w:r>
+        <w:t xml:space="preserve">Update the main API application as well the </w:t>
+      </w:r>
+      <w:proofErr w:type="spellStart"/>
+      <w:r>
+        <w:t>classlib</w:t>
+      </w:r>
+      <w:proofErr w:type="spellEnd"/>
+      <w:r>
+        <w:t xml:space="preserve"> to </w:t>
+      </w:r>
+      <w:proofErr w:type="spellStart"/>
+      <w:r>
+        <w:t>utilise</w:t>
+      </w:r>
+      <w:proofErr w:type="spellEnd"/>
+      <w:r>
+        <w:t xml:space="preserve"> .Net 6</w:t>
+      </w:r>
+    </w:p>
+    <w:p/>
+    <w:p>
+      <w:r>
+        <w:t>- Upgrading the packages</w:t>
+      </w:r>
+    </w:p>
+    <w:p>
+      <w:r>
+        <w:t>- Upgrade the references</w:t>
+      </w:r>
+    </w:p>
+    <w:p>
+      <w:r>
+        <w:t>- Upgrade the namespace</w:t>
       </w:r>
     </w:p>
     <w:p>
       <w:r>
         <w:t xml:space="preserve">- </w:t>
       </w:r>
-      <w:proofErr w:type="gramStart"/>
-      <w:r>
-        <w:t>we</w:t>
-      </w:r>
-      <w:proofErr w:type="gramEnd"/>
-      <w:r>
-        <w:t xml:space="preserve"> need to add an endpoint, which confirm the email address,</w:t>
-      </w:r>
-    </w:p>
-    <w:p>
-      <w:r>
-        <w:t>- update the user registration and to update the verification status of emails</w:t>
-      </w:r>
-    </w:p>
-    <w:p/>
-    <w:p/>
-    <w:p/>
-    <w:p>
-      <w:pPr>
-        <w:rPr>
-          <w:b/>
-          <w:bCs/>
-        </w:rPr>
-      </w:pPr>
-      <w:r>
-        <w:rPr>
-          <w:b/>
-          <w:bCs/>
-        </w:rPr>
-        <w:t>10. Add Identity field to the user table</w:t>
-      </w:r>
-    </w:p>
-    <w:p/>
-    <w:p>
-      <w:r>
-        <w:t>Add a migration script to add the identity id to the user table</w:t>
-      </w:r>
-    </w:p>
-    <w:p/>
-    <w:p>
-      <w:pPr>
-        <w:rPr>
-          <w:b/>
-          <w:bCs/>
-        </w:rPr>
-      </w:pPr>
-      <w:r>
-        <w:rPr>
-          <w:b/>
-          <w:bCs/>
-        </w:rPr>
-        <w:t>11. Add Refresh token functionality</w:t>
-      </w:r>
-    </w:p>
-    <w:p/>
-    <w:p>
-      <w:r>
-        <w:t>Add the ability to have refresh tokens inside our response once the user login/register.</w:t>
-      </w:r>
-    </w:p>
-    <w:p/>
-    <w:p>
-      <w:r>
-        <w:t>Update the following</w:t>
-      </w:r>
-    </w:p>
-    <w:p>
-      <w:proofErr w:type="gramStart"/>
-      <w:r>
-        <w:t>*  Update</w:t>
-      </w:r>
-      <w:proofErr w:type="gramEnd"/>
-      <w:r>
-        <w:t xml:space="preserve"> the login action</w:t>
-      </w:r>
-    </w:p>
-    <w:p>
-      <w:proofErr w:type="gramStart"/>
-      <w:r>
-        <w:t>*  Update</w:t>
-      </w:r>
-      <w:proofErr w:type="gramEnd"/>
-      <w:r>
-        <w:t xml:space="preserve"> the register action</w:t>
-      </w:r>
-    </w:p>
-    <w:p>
-      <w:r>
-        <w:t xml:space="preserve">* Create a new method in the </w:t>
-      </w:r>
-      <w:proofErr w:type="spellStart"/>
-      <w:r>
-        <w:t>AccountsController</w:t>
-      </w:r>
-      <w:proofErr w:type="spellEnd"/>
-      <w:r>
-        <w:t xml:space="preserve"> which is responsible for the refreshing of the token without the user login in</w:t>
-      </w:r>
-    </w:p>
-    <w:p>
-      <w:r>
-        <w:t>* Update the DTOs</w:t>
-      </w:r>
-    </w:p>
-    <w:p>
-      <w:r>
-        <w:t>* Create the Db structure</w:t>
-      </w:r>
-    </w:p>
-    <w:p>
-      <w:proofErr w:type="gramStart"/>
-      <w:r>
-        <w:t>*  Update</w:t>
-      </w:r>
-      <w:proofErr w:type="gramEnd"/>
-      <w:r>
-        <w:t xml:space="preserve"> the unit of work to give for this change</w:t>
-      </w:r>
-    </w:p>
-    <w:p/>
-    <w:p/>
-    <w:p>
-      <w:pPr>
-        <w:rPr>
-          <w:b/>
-          <w:bCs/>
-        </w:rPr>
-      </w:pPr>
-      <w:r>
-        <w:rPr>
-          <w:b/>
-          <w:bCs/>
-        </w:rPr>
-        <w:t>12. Design the structure of our health record</w:t>
-      </w:r>
-    </w:p>
-    <w:p/>
-    <w:p>
-      <w:r>
-        <w:t>Create the entity structure for our health records</w:t>
-      </w:r>
-    </w:p>
-    <w:p/>
-    <w:p>
-      <w:r>
-        <w:t>* Create the entity</w:t>
-      </w:r>
-    </w:p>
-    <w:p>
-      <w:r>
-        <w:t>* Update the database</w:t>
-      </w:r>
-    </w:p>
-    <w:p>
-      <w:r>
-        <w:lastRenderedPageBreak/>
-        <w:t>* Update Unit of Work</w:t>
-      </w:r>
-    </w:p>
-    <w:p/>
-    <w:p>
-      <w:pPr>
-        <w:rPr>
-          <w:b/>
-          <w:bCs/>
-        </w:rPr>
-      </w:pPr>
-      <w:r>
-        <w:rPr>
-          <w:b/>
-          <w:bCs/>
-        </w:rPr>
-        <w:t>13</w:t>
-      </w:r>
-      <w:proofErr w:type="gramStart"/>
-      <w:r>
-        <w:rPr>
-          <w:b/>
-          <w:bCs/>
-        </w:rPr>
-        <w:t>.Create</w:t>
-      </w:r>
-      <w:proofErr w:type="gramEnd"/>
-      <w:r>
-        <w:rPr>
-          <w:b/>
-          <w:bCs/>
-        </w:rPr>
-        <w:t xml:space="preserve"> Controller for Health record</w:t>
-      </w:r>
-    </w:p>
-    <w:p/>
-    <w:p>
-      <w:r>
-        <w:t>TODO:</w:t>
-      </w:r>
-    </w:p>
-    <w:p/>
-    <w:p>
-      <w:pPr>
-        <w:rPr>
-          <w:b/>
-          <w:bCs/>
-        </w:rPr>
-      </w:pPr>
-      <w:r>
-        <w:rPr>
-          <w:b/>
-          <w:bCs/>
-        </w:rPr>
-        <w:t>14. Update the User Profile with more information</w:t>
-      </w:r>
-    </w:p>
-    <w:p/>
-    <w:p>
-      <w:r>
-        <w:t>Add the following information to the entity:</w:t>
-      </w:r>
-    </w:p>
-    <w:p/>
-    <w:p>
-      <w:r>
-        <w:t>Address</w:t>
-      </w:r>
-    </w:p>
-    <w:p>
-      <w:r>
-        <w:t>Mobile Number</w:t>
-      </w:r>
-    </w:p>
-    <w:p>
-      <w:r>
-        <w:t>Sex</w:t>
-      </w:r>
-    </w:p>
-    <w:p/>
-    <w:p>
-      <w:r>
-        <w:t>Add the migration to update the database as well as need to update the unit of work, to contain a method which will be responsible for updating these information</w:t>
-      </w:r>
-    </w:p>
-    <w:p/>
-    <w:p>
-      <w:pPr>
-        <w:rPr>
-          <w:b/>
-          <w:bCs/>
-        </w:rPr>
-      </w:pPr>
-      <w:r>
-        <w:rPr>
-          <w:b/>
-          <w:bCs/>
-        </w:rPr>
-        <w:t>15. Load User profile information</w:t>
-      </w:r>
-    </w:p>
-    <w:p/>
-    <w:p>
-      <w:r>
-        <w:t>The logged in user will have the ability to load their profile information</w:t>
-      </w:r>
-    </w:p>
-    <w:p>
-      <w:r>
-        <w:t>Based on the logged-in user if we will be able to see the user information and load their profile.</w:t>
-      </w:r>
-    </w:p>
-    <w:p/>
-    <w:p>
-      <w:r>
-        <w:t>Create an action inside the controller to reflect this</w:t>
-      </w:r>
-      <w:r>
-        <w:t xml:space="preserve">, </w:t>
-      </w:r>
-    </w:p>
-    <w:p>
-      <w:proofErr w:type="gramStart"/>
-      <w:r>
-        <w:t>we</w:t>
-      </w:r>
-      <w:proofErr w:type="gramEnd"/>
-      <w:r>
-        <w:t xml:space="preserve"> need to utilize JWT token, in order to know which user is logged in</w:t>
-      </w:r>
-    </w:p>
-    <w:p/>
-    <w:p>
-      <w:pPr>
-        <w:rPr>
-          <w:b/>
-          <w:bCs/>
-        </w:rPr>
-      </w:pPr>
-      <w:bookmarkStart w:id="0" w:name="_GoBack"/>
-      <w:r>
-        <w:rPr>
-          <w:b/>
-          <w:bCs/>
-        </w:rPr>
-        <w:t xml:space="preserve">16. </w:t>
-      </w:r>
-      <w:r>
-        <w:rPr>
-          <w:b/>
-          <w:bCs/>
-        </w:rPr>
-        <w:t>Create the update functionality for updating the user profile</w:t>
-      </w:r>
-    </w:p>
-    <w:bookmarkEnd w:id="0"/>
-    <w:p/>
-    <w:p>
-      <w:r>
-        <w:t>Create an action inside the controller to update the user profile and to make sure it contains all of the required information.</w:t>
-      </w:r>
-    </w:p>
-    <w:p/>
-    <w:p/>
+      <w:proofErr w:type="spellStart"/>
+      <w:r>
+        <w:t>Utilise</w:t>
+      </w:r>
+      <w:proofErr w:type="spellEnd"/>
+      <w:r>
+        <w:t xml:space="preserve"> the new all in once </w:t>
+      </w:r>
+      <w:proofErr w:type="spellStart"/>
+      <w:r>
+        <w:t>Program.cs</w:t>
+      </w:r>
+      <w:proofErr w:type="spellEnd"/>
+    </w:p>
     <w:sectPr>
       <w:pgSz w:w="12240" w:h="15840"/>
       <w:pgMar w:top="450" w:right="450" w:bottom="540" w:left="450" w:header="720" w:footer="720" w:gutter="0"/>

</xml_diff>

<commit_message>
Configuration Class lib added for ErrorMessages
</commit_message>
<xml_diff>
--- a/sohatnotebook-jira-track.docx
+++ b/sohatnotebook-jira-track.docx
@@ -1946,79 +1946,218 @@
           <w:bCs/>
         </w:rPr>
       </w:pPr>
+      <w:r>
+        <w:rPr>
+          <w:b/>
+          <w:bCs/>
+        </w:rPr>
+        <w:t>17. Upgrade the application to .Net 6</w:t>
+      </w:r>
+    </w:p>
+    <w:p/>
+    <w:p>
+      <w:r>
+        <w:t xml:space="preserve">Update the main API application as well the </w:t>
+      </w:r>
+      <w:proofErr w:type="spellStart"/>
+      <w:r>
+        <w:t>classlib</w:t>
+      </w:r>
+      <w:proofErr w:type="spellEnd"/>
+      <w:r>
+        <w:t xml:space="preserve"> to </w:t>
+      </w:r>
+      <w:proofErr w:type="spellStart"/>
+      <w:r>
+        <w:t>utilise</w:t>
+      </w:r>
+      <w:proofErr w:type="spellEnd"/>
+      <w:r>
+        <w:t xml:space="preserve"> .Net 6</w:t>
+      </w:r>
+    </w:p>
+    <w:p/>
+    <w:p>
+      <w:r>
+        <w:t>- Upgrading the packages</w:t>
+      </w:r>
+    </w:p>
+    <w:p>
+      <w:r>
+        <w:t>- Upgrade the references</w:t>
+      </w:r>
+    </w:p>
+    <w:p>
+      <w:r>
+        <w:t>- Upgrade the namespace</w:t>
+      </w:r>
+    </w:p>
+    <w:p>
+      <w:r>
+        <w:t xml:space="preserve">- </w:t>
+      </w:r>
+      <w:proofErr w:type="spellStart"/>
+      <w:r>
+        <w:t>Utilise</w:t>
+      </w:r>
+      <w:proofErr w:type="spellEnd"/>
+      <w:r>
+        <w:t xml:space="preserve"> the new all in once </w:t>
+      </w:r>
+      <w:proofErr w:type="spellStart"/>
+      <w:r>
+        <w:t>Program.cs</w:t>
+      </w:r>
+      <w:proofErr w:type="spellEnd"/>
+    </w:p>
+    <w:p/>
+    <w:p/>
+    <w:p/>
+    <w:p/>
+    <w:p/>
+    <w:p/>
+    <w:p/>
+    <w:p/>
+    <w:p>
+      <w:pPr>
+        <w:rPr>
+          <w:b/>
+          <w:bCs/>
+        </w:rPr>
+      </w:pPr>
+      <w:r>
+        <w:rPr>
+          <w:b/>
+          <w:bCs/>
+        </w:rPr>
+        <w:lastRenderedPageBreak/>
+        <w:t>18. Create a Unify Return for all end points</w:t>
+      </w:r>
+      <w:r>
+        <w:rPr>
+          <w:b/>
+          <w:bCs/>
+        </w:rPr>
+        <w:t xml:space="preserve"> – [Project Maintenance]</w:t>
+      </w:r>
+    </w:p>
+    <w:p/>
+    <w:p>
+      <w:r>
+        <w:t xml:space="preserve">Create 2 classes to cater for all the return possibilities from the </w:t>
+      </w:r>
+      <w:proofErr w:type="spellStart"/>
+      <w:proofErr w:type="gramStart"/>
+      <w:r>
+        <w:t>Api</w:t>
+      </w:r>
+      <w:proofErr w:type="spellEnd"/>
+      <w:proofErr w:type="gramEnd"/>
+      <w:r>
+        <w:t>.</w:t>
+      </w:r>
+    </w:p>
+    <w:p/>
+    <w:p>
+      <w:r>
+        <w:t xml:space="preserve">* Result class - which should be used for every single return in the </w:t>
+      </w:r>
+      <w:proofErr w:type="spellStart"/>
+      <w:proofErr w:type="gramStart"/>
+      <w:r>
+        <w:t>Api</w:t>
+      </w:r>
+      <w:proofErr w:type="spellEnd"/>
+      <w:proofErr w:type="gramEnd"/>
+      <w:r>
+        <w:t>.</w:t>
+      </w:r>
+    </w:p>
+    <w:p>
+      <w:r>
+        <w:t xml:space="preserve">* </w:t>
+      </w:r>
+      <w:proofErr w:type="spellStart"/>
+      <w:r>
+        <w:t>PagedResult</w:t>
+      </w:r>
+      <w:proofErr w:type="spellEnd"/>
+      <w:r>
+        <w:t xml:space="preserve"> class - which should be used for every list return in the </w:t>
+      </w:r>
+      <w:proofErr w:type="spellStart"/>
+      <w:proofErr w:type="gramStart"/>
+      <w:r>
+        <w:t>Api</w:t>
+      </w:r>
+      <w:proofErr w:type="spellEnd"/>
+      <w:proofErr w:type="gramEnd"/>
+      <w:r>
+        <w:t>.</w:t>
+      </w:r>
+    </w:p>
+    <w:p>
+      <w:r>
+        <w:t>* Both classes should be generic</w:t>
+      </w:r>
+    </w:p>
+    <w:p/>
+    <w:p>
+      <w:pPr>
+        <w:rPr>
+          <w:b/>
+          <w:bCs/>
+        </w:rPr>
+      </w:pPr>
+      <w:r>
+        <w:rPr>
+          <w:b/>
+          <w:bCs/>
+        </w:rPr>
+        <w:t>19. Create a Generic Error Message class which will contain all of the error messages</w:t>
+      </w:r>
+      <w:r>
+        <w:rPr>
+          <w:b/>
+          <w:bCs/>
+        </w:rPr>
+        <w:t xml:space="preserve"> </w:t>
+      </w:r>
+      <w:r>
+        <w:rPr>
+          <w:b/>
+          <w:bCs/>
+        </w:rPr>
+        <w:t>– [Project Maintenance]</w:t>
+      </w:r>
+    </w:p>
+    <w:p>
       <w:bookmarkStart w:id="0" w:name="_GoBack"/>
-      <w:r>
-        <w:rPr>
-          <w:b/>
-          <w:bCs/>
-        </w:rPr>
-        <w:t xml:space="preserve">17. </w:t>
-      </w:r>
-      <w:r>
-        <w:rPr>
-          <w:b/>
-          <w:bCs/>
-        </w:rPr>
-        <w:t>Upgrade the application to .Net 6</w:t>
-      </w:r>
-    </w:p>
-    <w:bookmarkEnd w:id="0"/>
-    <w:p/>
-    <w:p>
-      <w:r>
-        <w:t xml:space="preserve">Update the main API application as well the </w:t>
-      </w:r>
-      <w:proofErr w:type="spellStart"/>
-      <w:r>
-        <w:t>classlib</w:t>
-      </w:r>
-      <w:proofErr w:type="spellEnd"/>
-      <w:r>
-        <w:t xml:space="preserve"> to </w:t>
-      </w:r>
-      <w:proofErr w:type="spellStart"/>
-      <w:r>
-        <w:t>utilise</w:t>
-      </w:r>
-      <w:proofErr w:type="spellEnd"/>
-      <w:r>
-        <w:t xml:space="preserve"> .Net 6</w:t>
-      </w:r>
-    </w:p>
-    <w:p/>
-    <w:p>
-      <w:r>
-        <w:t>- Upgrading the packages</w:t>
-      </w:r>
-    </w:p>
-    <w:p>
-      <w:r>
-        <w:t>- Upgrade the references</w:t>
-      </w:r>
-    </w:p>
-    <w:p>
-      <w:r>
-        <w:t>- Upgrade the namespace</w:t>
-      </w:r>
-    </w:p>
-    <w:p>
-      <w:r>
-        <w:t xml:space="preserve">- </w:t>
-      </w:r>
-      <w:proofErr w:type="spellStart"/>
-      <w:r>
-        <w:t>Utilise</w:t>
-      </w:r>
-      <w:proofErr w:type="spellEnd"/>
-      <w:r>
-        <w:t xml:space="preserve"> the new all in once </w:t>
-      </w:r>
-      <w:proofErr w:type="spellStart"/>
-      <w:r>
-        <w:t>Program.cs</w:t>
-      </w:r>
-      <w:proofErr w:type="spellEnd"/>
-    </w:p>
+      <w:bookmarkEnd w:id="0"/>
+    </w:p>
+    <w:p>
+      <w:r>
+        <w:t>Create a static which contain other static class.</w:t>
+      </w:r>
+    </w:p>
+    <w:p>
+      <w:proofErr w:type="gramStart"/>
+      <w:r>
+        <w:t>this</w:t>
+      </w:r>
+      <w:proofErr w:type="gramEnd"/>
+      <w:r>
+        <w:t xml:space="preserve"> class will be responsible for handling error messages.</w:t>
+      </w:r>
+    </w:p>
+    <w:p/>
+    <w:p>
+      <w:r>
+        <w:t>NOTE: Think about translations</w:t>
+      </w:r>
+    </w:p>
+    <w:p/>
+    <w:p/>
     <w:sectPr>
       <w:pgSz w:w="12240" w:h="15840"/>
       <w:pgMar w:top="450" w:right="450" w:bottom="540" w:left="450" w:header="720" w:footer="720" w:gutter="0"/>

</xml_diff>

<commit_message>
Generic Errors, AutoMapper, HealthData Table added (#7)
</commit_message>
<xml_diff>
--- a/sohatnotebook-jira-track.docx
+++ b/sohatnotebook-jira-track.docx
@@ -1791,6 +1791,78 @@
     <w:p/>
     <w:p>
       <w:pPr>
+        <w:pStyle w:val="NormalWeb"/>
+      </w:pPr>
+      <w:r>
+        <w:t>The new Class will contain the following</w:t>
+      </w:r>
+    </w:p>
+    <w:p>
+      <w:pPr>
+        <w:pStyle w:val="NormalWeb"/>
+        <w:numPr>
+          <w:ilvl w:val="0"/>
+          <w:numId w:val="5"/>
+        </w:numPr>
+      </w:pPr>
+      <w:r>
+        <w:t>Height</w:t>
+      </w:r>
+    </w:p>
+    <w:p>
+      <w:pPr>
+        <w:pStyle w:val="NormalWeb"/>
+        <w:numPr>
+          <w:ilvl w:val="0"/>
+          <w:numId w:val="5"/>
+        </w:numPr>
+      </w:pPr>
+      <w:r>
+        <w:t>Weight</w:t>
+      </w:r>
+    </w:p>
+    <w:p>
+      <w:pPr>
+        <w:pStyle w:val="NormalWeb"/>
+        <w:numPr>
+          <w:ilvl w:val="0"/>
+          <w:numId w:val="5"/>
+        </w:numPr>
+      </w:pPr>
+      <w:r>
+        <w:t>Blood Type</w:t>
+      </w:r>
+    </w:p>
+    <w:p>
+      <w:pPr>
+        <w:pStyle w:val="NormalWeb"/>
+        <w:numPr>
+          <w:ilvl w:val="0"/>
+          <w:numId w:val="5"/>
+        </w:numPr>
+      </w:pPr>
+      <w:r>
+        <w:t>Race</w:t>
+      </w:r>
+    </w:p>
+    <w:p>
+      <w:pPr>
+        <w:pStyle w:val="NormalWeb"/>
+        <w:numPr>
+          <w:ilvl w:val="0"/>
+          <w:numId w:val="5"/>
+        </w:numPr>
+      </w:pPr>
+      <w:r>
+        <w:t>Glasses</w:t>
+      </w:r>
+    </w:p>
+    <w:p>
+      <w:bookmarkStart w:id="0" w:name="_GoBack"/>
+      <w:bookmarkEnd w:id="0"/>
+    </w:p>
+    <w:p>
+      <w:pPr>
         <w:rPr>
           <w:b/>
           <w:bCs/>
@@ -1946,23 +2018,14 @@
           <w:bCs/>
         </w:rPr>
       </w:pPr>
-      <w:bookmarkStart w:id="0" w:name="_GoBack"/>
-      <w:r>
-        <w:rPr>
-          <w:b/>
-          <w:bCs/>
-        </w:rPr>
-        <w:t xml:space="preserve">17. </w:t>
-      </w:r>
-      <w:r>
-        <w:rPr>
-          <w:b/>
-          <w:bCs/>
-        </w:rPr>
-        <w:t>Upgrade the application to .Net 6</w:t>
-      </w:r>
-    </w:p>
-    <w:bookmarkEnd w:id="0"/>
+      <w:r>
+        <w:rPr>
+          <w:b/>
+          <w:bCs/>
+        </w:rPr>
+        <w:t>17. Upgrade the application to .Net 6</w:t>
+      </w:r>
+    </w:p>
     <w:p/>
     <w:p>
       <w:r>
@@ -1998,6 +2061,7 @@
     </w:p>
     <w:p>
       <w:r>
+        <w:lastRenderedPageBreak/>
         <w:t>- Upgrade the namespace</w:t>
       </w:r>
     </w:p>
@@ -2019,6 +2083,143 @@
       </w:r>
       <w:proofErr w:type="spellEnd"/>
     </w:p>
+    <w:p/>
+    <w:p/>
+    <w:p/>
+    <w:p/>
+    <w:p/>
+    <w:p/>
+    <w:p/>
+    <w:p/>
+    <w:p>
+      <w:pPr>
+        <w:rPr>
+          <w:b/>
+          <w:bCs/>
+        </w:rPr>
+      </w:pPr>
+      <w:r>
+        <w:rPr>
+          <w:b/>
+          <w:bCs/>
+        </w:rPr>
+        <w:t>18. Create a Unify Return for all end points</w:t>
+      </w:r>
+      <w:r>
+        <w:rPr>
+          <w:b/>
+          <w:bCs/>
+        </w:rPr>
+        <w:t xml:space="preserve"> – [Project Maintenance]</w:t>
+      </w:r>
+    </w:p>
+    <w:p/>
+    <w:p>
+      <w:r>
+        <w:t xml:space="preserve">Create 2 classes to cater for all the return possibilities from the </w:t>
+      </w:r>
+      <w:proofErr w:type="spellStart"/>
+      <w:proofErr w:type="gramStart"/>
+      <w:r>
+        <w:t>Api</w:t>
+      </w:r>
+      <w:proofErr w:type="spellEnd"/>
+      <w:proofErr w:type="gramEnd"/>
+      <w:r>
+        <w:t>.</w:t>
+      </w:r>
+    </w:p>
+    <w:p/>
+    <w:p>
+      <w:r>
+        <w:t xml:space="preserve">* Result class - which should be used for every single return in the </w:t>
+      </w:r>
+      <w:proofErr w:type="spellStart"/>
+      <w:proofErr w:type="gramStart"/>
+      <w:r>
+        <w:t>Api</w:t>
+      </w:r>
+      <w:proofErr w:type="spellEnd"/>
+      <w:proofErr w:type="gramEnd"/>
+      <w:r>
+        <w:t>.</w:t>
+      </w:r>
+    </w:p>
+    <w:p>
+      <w:r>
+        <w:t xml:space="preserve">* </w:t>
+      </w:r>
+      <w:proofErr w:type="spellStart"/>
+      <w:r>
+        <w:t>PagedResult</w:t>
+      </w:r>
+      <w:proofErr w:type="spellEnd"/>
+      <w:r>
+        <w:t xml:space="preserve"> class - which should be used for every list return in the </w:t>
+      </w:r>
+      <w:proofErr w:type="spellStart"/>
+      <w:proofErr w:type="gramStart"/>
+      <w:r>
+        <w:t>Api</w:t>
+      </w:r>
+      <w:proofErr w:type="spellEnd"/>
+      <w:proofErr w:type="gramEnd"/>
+      <w:r>
+        <w:t>.</w:t>
+      </w:r>
+    </w:p>
+    <w:p>
+      <w:r>
+        <w:t>* Both classes should be generic</w:t>
+      </w:r>
+    </w:p>
+    <w:p/>
+    <w:p>
+      <w:pPr>
+        <w:rPr>
+          <w:b/>
+          <w:bCs/>
+        </w:rPr>
+      </w:pPr>
+      <w:r>
+        <w:rPr>
+          <w:b/>
+          <w:bCs/>
+        </w:rPr>
+        <w:t>19. Create a Generic Error Message class which will contain all of the error messages</w:t>
+      </w:r>
+      <w:r>
+        <w:rPr>
+          <w:b/>
+          <w:bCs/>
+        </w:rPr>
+        <w:t xml:space="preserve"> – [Project Maintenance]</w:t>
+      </w:r>
+    </w:p>
+    <w:p/>
+    <w:p>
+      <w:r>
+        <w:t>Create a static which contain other static class.</w:t>
+      </w:r>
+    </w:p>
+    <w:p>
+      <w:proofErr w:type="gramStart"/>
+      <w:r>
+        <w:t>this</w:t>
+      </w:r>
+      <w:proofErr w:type="gramEnd"/>
+      <w:r>
+        <w:t xml:space="preserve"> class will be responsible for handling error messages.</w:t>
+      </w:r>
+    </w:p>
+    <w:p/>
+    <w:p>
+      <w:r>
+        <w:t>NOTE: Think about translations</w:t>
+      </w:r>
+    </w:p>
+    <w:p/>
+    <w:p/>
     <w:sectPr>
       <w:pgSz w:w="12240" w:h="15840"/>
       <w:pgMar w:top="450" w:right="450" w:bottom="540" w:left="450" w:header="720" w:footer="720" w:gutter="0"/>
@@ -2330,6 +2531,155 @@
     </w:lvl>
   </w:abstractNum>
   <w:abstractNum w:abstractNumId="2" w15:restartNumberingAfterBreak="0">
+    <w:nsid w:val="40716E1B"/>
+    <w:multiLevelType w:val="multilevel"/>
+    <w:tmpl w:val="8258E1AC"/>
+    <w:lvl w:ilvl="0">
+      <w:start w:val="1"/>
+      <w:numFmt w:val="bullet"/>
+      <w:lvlText w:val=""/>
+      <w:lvlJc w:val="left"/>
+      <w:pPr>
+        <w:tabs>
+          <w:tab w:val="num" w:pos="720"/>
+        </w:tabs>
+        <w:ind w:left="720" w:hanging="360"/>
+      </w:pPr>
+      <w:rPr>
+        <w:rFonts w:ascii="Symbol" w:hAnsi="Symbol" w:hint="default"/>
+        <w:sz w:val="20"/>
+      </w:rPr>
+    </w:lvl>
+    <w:lvl w:ilvl="1" w:tentative="1">
+      <w:start w:val="1"/>
+      <w:numFmt w:val="bullet"/>
+      <w:lvlText w:val="o"/>
+      <w:lvlJc w:val="left"/>
+      <w:pPr>
+        <w:tabs>
+          <w:tab w:val="num" w:pos="1440"/>
+        </w:tabs>
+        <w:ind w:left="1440" w:hanging="360"/>
+      </w:pPr>
+      <w:rPr>
+        <w:rFonts w:ascii="Courier New" w:hAnsi="Courier New" w:hint="default"/>
+        <w:sz w:val="20"/>
+      </w:rPr>
+    </w:lvl>
+    <w:lvl w:ilvl="2" w:tentative="1">
+      <w:start w:val="1"/>
+      <w:numFmt w:val="bullet"/>
+      <w:lvlText w:val=""/>
+      <w:lvlJc w:val="left"/>
+      <w:pPr>
+        <w:tabs>
+          <w:tab w:val="num" w:pos="2160"/>
+        </w:tabs>
+        <w:ind w:left="2160" w:hanging="360"/>
+      </w:pPr>
+      <w:rPr>
+        <w:rFonts w:ascii="Wingdings" w:hAnsi="Wingdings" w:hint="default"/>
+        <w:sz w:val="20"/>
+      </w:rPr>
+    </w:lvl>
+    <w:lvl w:ilvl="3" w:tentative="1">
+      <w:start w:val="1"/>
+      <w:numFmt w:val="bullet"/>
+      <w:lvlText w:val=""/>
+      <w:lvlJc w:val="left"/>
+      <w:pPr>
+        <w:tabs>
+          <w:tab w:val="num" w:pos="2880"/>
+        </w:tabs>
+        <w:ind w:left="2880" w:hanging="360"/>
+      </w:pPr>
+      <w:rPr>
+        <w:rFonts w:ascii="Wingdings" w:hAnsi="Wingdings" w:hint="default"/>
+        <w:sz w:val="20"/>
+      </w:rPr>
+    </w:lvl>
+    <w:lvl w:ilvl="4" w:tentative="1">
+      <w:start w:val="1"/>
+      <w:numFmt w:val="bullet"/>
+      <w:lvlText w:val=""/>
+      <w:lvlJc w:val="left"/>
+      <w:pPr>
+        <w:tabs>
+          <w:tab w:val="num" w:pos="3600"/>
+        </w:tabs>
+        <w:ind w:left="3600" w:hanging="360"/>
+      </w:pPr>
+      <w:rPr>
+        <w:rFonts w:ascii="Wingdings" w:hAnsi="Wingdings" w:hint="default"/>
+        <w:sz w:val="20"/>
+      </w:rPr>
+    </w:lvl>
+    <w:lvl w:ilvl="5" w:tentative="1">
+      <w:start w:val="1"/>
+      <w:numFmt w:val="bullet"/>
+      <w:lvlText w:val=""/>
+      <w:lvlJc w:val="left"/>
+      <w:pPr>
+        <w:tabs>
+          <w:tab w:val="num" w:pos="4320"/>
+        </w:tabs>
+        <w:ind w:left="4320" w:hanging="360"/>
+      </w:pPr>
+      <w:rPr>
+        <w:rFonts w:ascii="Wingdings" w:hAnsi="Wingdings" w:hint="default"/>
+        <w:sz w:val="20"/>
+      </w:rPr>
+    </w:lvl>
+    <w:lvl w:ilvl="6" w:tentative="1">
+      <w:start w:val="1"/>
+      <w:numFmt w:val="bullet"/>
+      <w:lvlText w:val=""/>
+      <w:lvlJc w:val="left"/>
+      <w:pPr>
+        <w:tabs>
+          <w:tab w:val="num" w:pos="5040"/>
+        </w:tabs>
+        <w:ind w:left="5040" w:hanging="360"/>
+      </w:pPr>
+      <w:rPr>
+        <w:rFonts w:ascii="Wingdings" w:hAnsi="Wingdings" w:hint="default"/>
+        <w:sz w:val="20"/>
+      </w:rPr>
+    </w:lvl>
+    <w:lvl w:ilvl="7" w:tentative="1">
+      <w:start w:val="1"/>
+      <w:numFmt w:val="bullet"/>
+      <w:lvlText w:val=""/>
+      <w:lvlJc w:val="left"/>
+      <w:pPr>
+        <w:tabs>
+          <w:tab w:val="num" w:pos="5760"/>
+        </w:tabs>
+        <w:ind w:left="5760" w:hanging="360"/>
+      </w:pPr>
+      <w:rPr>
+        <w:rFonts w:ascii="Wingdings" w:hAnsi="Wingdings" w:hint="default"/>
+        <w:sz w:val="20"/>
+      </w:rPr>
+    </w:lvl>
+    <w:lvl w:ilvl="8" w:tentative="1">
+      <w:start w:val="1"/>
+      <w:numFmt w:val="bullet"/>
+      <w:lvlText w:val=""/>
+      <w:lvlJc w:val="left"/>
+      <w:pPr>
+        <w:tabs>
+          <w:tab w:val="num" w:pos="6480"/>
+        </w:tabs>
+        <w:ind w:left="6480" w:hanging="360"/>
+      </w:pPr>
+      <w:rPr>
+        <w:rFonts w:ascii="Wingdings" w:hAnsi="Wingdings" w:hint="default"/>
+        <w:sz w:val="20"/>
+      </w:rPr>
+    </w:lvl>
+  </w:abstractNum>
+  <w:abstractNum w:abstractNumId="3" w15:restartNumberingAfterBreak="0">
     <w:nsid w:val="420F0247"/>
     <w:multiLevelType w:val="multilevel"/>
     <w:tmpl w:val="1CD449E2"/>
@@ -2478,7 +2828,7 @@
       </w:rPr>
     </w:lvl>
   </w:abstractNum>
-  <w:abstractNum w:abstractNumId="3" w15:restartNumberingAfterBreak="0">
+  <w:abstractNum w:abstractNumId="4" w15:restartNumberingAfterBreak="0">
     <w:nsid w:val="60474800"/>
     <w:multiLevelType w:val="hybridMultilevel"/>
     <w:tmpl w:val="DCC2C0B6"/>
@@ -2595,13 +2945,16 @@
     <w:abstractNumId w:val="0"/>
   </w:num>
   <w:num w:numId="2">
-    <w:abstractNumId w:val="2"/>
+    <w:abstractNumId w:val="3"/>
   </w:num>
   <w:num w:numId="3">
     <w:abstractNumId w:val="1"/>
   </w:num>
   <w:num w:numId="4">
-    <w:abstractNumId w:val="3"/>
+    <w:abstractNumId w:val="4"/>
+  </w:num>
+  <w:num w:numId="5">
+    <w:abstractNumId w:val="2"/>
   </w:num>
 </w:numbering>
 </file>

</xml_diff>